<commit_message>
Added 3 new documents
</commit_message>
<xml_diff>
--- a/specs/attributes/stand structure.docx
+++ b/specs/attributes/stand structure.docx
@@ -1,6 +1,6 @@
 
 <file path=word/document.xml><?xml version="1.0" encoding="utf-8"?>
-<w:document xmlns:wpc="http://schemas.microsoft.com/office/word/2010/wordprocessingCanvas" xmlns:cx="http://schemas.microsoft.com/office/drawing/2014/chartex" xmlns:cx1="http://schemas.microsoft.com/office/drawing/2015/9/8/chartex" xmlns:cx2="http://schemas.microsoft.com/office/drawing/2015/10/21/chartex" xmlns:cx3="http://schemas.microsoft.com/office/drawing/2016/5/9/chartex" xmlns:cx4="http://schemas.microsoft.com/office/drawing/2016/5/10/chartex" xmlns:cx5="http://schemas.microsoft.com/office/drawing/2016/5/11/chartex" xmlns:cx6="http://schemas.microsoft.com/office/drawing/2016/5/12/chartex" xmlns:cx7="http://schemas.microsoft.com/office/drawing/2016/5/13/chartex" xmlns:cx8="http://schemas.microsoft.com/office/drawing/2016/5/14/chartex" xmlns:mc="http://schemas.openxmlformats.org/markup-compatibility/2006" xmlns:aink="http://schemas.microsoft.com/office/drawing/2016/ink" xmlns:am3d="http://schemas.microsoft.com/office/drawing/2017/model3d" xmlns:o="urn:schemas-microsoft-com:office:office" xmlns:r="http://schemas.openxmlformats.org/officeDocument/2006/relationships" xmlns:m="http://schemas.openxmlformats.org/officeDocument/2006/math" xmlns:v="urn:schemas-microsoft-com:vml" xmlns:wp14="http://schemas.microsoft.com/office/word/2010/wordprocessingDrawing" xmlns:wp="http://schemas.openxmlformats.org/drawingml/2006/wordprocessingDrawing" xmlns:w10="urn:schemas-microsoft-com:office:word" xmlns:w="http://schemas.openxmlformats.org/wordprocessingml/2006/main" xmlns:w14="http://schemas.microsoft.com/office/word/2010/wordml" xmlns:w15="http://schemas.microsoft.com/office/word/2012/wordml" xmlns:w16cid="http://schemas.microsoft.com/office/word/2016/wordml/cid" xmlns:w16se="http://schemas.microsoft.com/office/word/2015/wordml/symex" xmlns:wpg="http://schemas.microsoft.com/office/word/2010/wordprocessingGroup" xmlns:wpi="http://schemas.microsoft.com/office/word/2010/wordprocessingInk" xmlns:wne="http://schemas.microsoft.com/office/word/2006/wordml" xmlns:wps="http://schemas.microsoft.com/office/word/2010/wordprocessingShape" mc:Ignorable="w14 w15 w16se w16cid wp14">
+<w:document xmlns:wpc="http://schemas.microsoft.com/office/word/2010/wordprocessingCanvas" xmlns:cx="http://schemas.microsoft.com/office/drawing/2014/chartex" xmlns:cx1="http://schemas.microsoft.com/office/drawing/2015/9/8/chartex" xmlns:mc="http://schemas.openxmlformats.org/markup-compatibility/2006" xmlns:o="urn:schemas-microsoft-com:office:office" xmlns:r="http://schemas.openxmlformats.org/officeDocument/2006/relationships" xmlns:m="http://schemas.openxmlformats.org/officeDocument/2006/math" xmlns:v="urn:schemas-microsoft-com:vml" xmlns:wp14="http://schemas.microsoft.com/office/word/2010/wordprocessingDrawing" xmlns:wp="http://schemas.openxmlformats.org/drawingml/2006/wordprocessingDrawing" xmlns:w10="urn:schemas-microsoft-com:office:word" xmlns:w="http://schemas.openxmlformats.org/wordprocessingml/2006/main" xmlns:w14="http://schemas.microsoft.com/office/word/2010/wordml" xmlns:w15="http://schemas.microsoft.com/office/word/2012/wordml" xmlns:w16se="http://schemas.microsoft.com/office/word/2015/wordml/symex" xmlns:wpg="http://schemas.microsoft.com/office/word/2010/wordprocessingGroup" xmlns:wpi="http://schemas.microsoft.com/office/word/2010/wordprocessingInk" xmlns:wne="http://schemas.microsoft.com/office/word/2006/wordml" xmlns:wps="http://schemas.microsoft.com/office/word/2010/wordprocessingShape" mc:Ignorable="w14 w15 w16se wp14">
   <w:body>
     <w:p>
       <w:pPr>
@@ -37,8 +37,33 @@
           <w:rFonts w:ascii="Calibri" w:eastAsia="Times New Roman" w:hAnsi="Calibri" w:cs="Calibri"/>
           <w:lang w:val="en-US" w:eastAsia="en-CA"/>
         </w:rPr>
-        <w:t>CAS: stand_structure, num_of_layers</w:t>
+        <w:t xml:space="preserve">CAS: </w:t>
       </w:r>
+      <w:proofErr w:type="spellStart"/>
+      <w:r>
+        <w:rPr>
+          <w:rFonts w:ascii="Calibri" w:eastAsia="Times New Roman" w:hAnsi="Calibri" w:cs="Calibri"/>
+          <w:lang w:val="en-US" w:eastAsia="en-CA"/>
+        </w:rPr>
+        <w:t>stand_structure</w:t>
+      </w:r>
+      <w:proofErr w:type="spellEnd"/>
+      <w:r>
+        <w:rPr>
+          <w:rFonts w:ascii="Calibri" w:eastAsia="Times New Roman" w:hAnsi="Calibri" w:cs="Calibri"/>
+          <w:lang w:val="en-US" w:eastAsia="en-CA"/>
+        </w:rPr>
+        <w:t xml:space="preserve">, </w:t>
+      </w:r>
+      <w:proofErr w:type="spellStart"/>
+      <w:r>
+        <w:rPr>
+          <w:rFonts w:ascii="Calibri" w:eastAsia="Times New Roman" w:hAnsi="Calibri" w:cs="Calibri"/>
+          <w:lang w:val="en-US" w:eastAsia="en-CA"/>
+        </w:rPr>
+        <w:t>num_of_layers</w:t>
+      </w:r>
+      <w:proofErr w:type="spellEnd"/>
     </w:p>
     <w:p>
       <w:pPr>
@@ -59,8 +84,49 @@
           <w:rFonts w:ascii="Calibri" w:eastAsia="Times New Roman" w:hAnsi="Calibri" w:cs="Calibri"/>
           <w:lang w:val="en-US" w:eastAsia="en-CA"/>
         </w:rPr>
-        <w:t>LYR: structure_per, structure_range, layer, layer_rank</w:t>
+        <w:t xml:space="preserve">LYR: </w:t>
       </w:r>
+      <w:proofErr w:type="spellStart"/>
+      <w:r>
+        <w:rPr>
+          <w:rFonts w:ascii="Calibri" w:eastAsia="Times New Roman" w:hAnsi="Calibri" w:cs="Calibri"/>
+          <w:lang w:val="en-US" w:eastAsia="en-CA"/>
+        </w:rPr>
+        <w:t>structure_per</w:t>
+      </w:r>
+      <w:proofErr w:type="spellEnd"/>
+      <w:r>
+        <w:rPr>
+          <w:rFonts w:ascii="Calibri" w:eastAsia="Times New Roman" w:hAnsi="Calibri" w:cs="Calibri"/>
+          <w:lang w:val="en-US" w:eastAsia="en-CA"/>
+        </w:rPr>
+        <w:t xml:space="preserve">, </w:t>
+      </w:r>
+      <w:proofErr w:type="spellStart"/>
+      <w:r>
+        <w:rPr>
+          <w:rFonts w:ascii="Calibri" w:eastAsia="Times New Roman" w:hAnsi="Calibri" w:cs="Calibri"/>
+          <w:lang w:val="en-US" w:eastAsia="en-CA"/>
+        </w:rPr>
+        <w:t>structure_range</w:t>
+      </w:r>
+      <w:proofErr w:type="spellEnd"/>
+      <w:r>
+        <w:rPr>
+          <w:rFonts w:ascii="Calibri" w:eastAsia="Times New Roman" w:hAnsi="Calibri" w:cs="Calibri"/>
+          <w:lang w:val="en-US" w:eastAsia="en-CA"/>
+        </w:rPr>
+        <w:t xml:space="preserve">, layer, </w:t>
+      </w:r>
+      <w:proofErr w:type="spellStart"/>
+      <w:r>
+        <w:rPr>
+          <w:rFonts w:ascii="Calibri" w:eastAsia="Times New Roman" w:hAnsi="Calibri" w:cs="Calibri"/>
+          <w:lang w:val="en-US" w:eastAsia="en-CA"/>
+        </w:rPr>
+        <w:t>layer_rank</w:t>
+      </w:r>
+      <w:proofErr w:type="spellEnd"/>
     </w:p>
     <w:p>
       <w:pPr>
@@ -81,8 +147,49 @@
           <w:rFonts w:ascii="Calibri" w:eastAsia="Times New Roman" w:hAnsi="Calibri" w:cs="Calibri"/>
           <w:lang w:val="en-US" w:eastAsia="en-CA"/>
         </w:rPr>
-        <w:t>NFL: structure_per, structure_range, layer, layer_rank</w:t>
+        <w:t xml:space="preserve">NFL: </w:t>
       </w:r>
+      <w:proofErr w:type="spellStart"/>
+      <w:r>
+        <w:rPr>
+          <w:rFonts w:ascii="Calibri" w:eastAsia="Times New Roman" w:hAnsi="Calibri" w:cs="Calibri"/>
+          <w:lang w:val="en-US" w:eastAsia="en-CA"/>
+        </w:rPr>
+        <w:t>structure_per</w:t>
+      </w:r>
+      <w:proofErr w:type="spellEnd"/>
+      <w:r>
+        <w:rPr>
+          <w:rFonts w:ascii="Calibri" w:eastAsia="Times New Roman" w:hAnsi="Calibri" w:cs="Calibri"/>
+          <w:lang w:val="en-US" w:eastAsia="en-CA"/>
+        </w:rPr>
+        <w:t xml:space="preserve">, </w:t>
+      </w:r>
+      <w:proofErr w:type="spellStart"/>
+      <w:r>
+        <w:rPr>
+          <w:rFonts w:ascii="Calibri" w:eastAsia="Times New Roman" w:hAnsi="Calibri" w:cs="Calibri"/>
+          <w:lang w:val="en-US" w:eastAsia="en-CA"/>
+        </w:rPr>
+        <w:t>structure_range</w:t>
+      </w:r>
+      <w:proofErr w:type="spellEnd"/>
+      <w:r>
+        <w:rPr>
+          <w:rFonts w:ascii="Calibri" w:eastAsia="Times New Roman" w:hAnsi="Calibri" w:cs="Calibri"/>
+          <w:lang w:val="en-US" w:eastAsia="en-CA"/>
+        </w:rPr>
+        <w:t xml:space="preserve">, layer, </w:t>
+      </w:r>
+      <w:proofErr w:type="spellStart"/>
+      <w:r>
+        <w:rPr>
+          <w:rFonts w:ascii="Calibri" w:eastAsia="Times New Roman" w:hAnsi="Calibri" w:cs="Calibri"/>
+          <w:lang w:val="en-US" w:eastAsia="en-CA"/>
+        </w:rPr>
+        <w:t>layer_rank</w:t>
+      </w:r>
+      <w:proofErr w:type="spellEnd"/>
     </w:p>
     <w:p>
       <w:pPr>
@@ -137,6 +244,7 @@
         </w:rPr>
         <w:t xml:space="preserve">These four attributes are lumped together for this discussion since they are related to each other. In addition, </w:t>
       </w:r>
+      <w:proofErr w:type="spellStart"/>
       <w:r>
         <w:rPr>
           <w:rFonts w:ascii="Calibri" w:eastAsia="Times New Roman" w:hAnsi="Calibri" w:cs="Calibri"/>
@@ -146,6 +254,7 @@
         </w:rPr>
         <w:t>structure_per</w:t>
       </w:r>
+      <w:proofErr w:type="spellEnd"/>
       <w:r>
         <w:rPr>
           <w:rFonts w:ascii="Calibri" w:eastAsia="Times New Roman" w:hAnsi="Calibri" w:cs="Calibri"/>
@@ -169,6 +278,7 @@
         </w:rPr>
         <w:t xml:space="preserve"> and </w:t>
       </w:r>
+      <w:proofErr w:type="spellStart"/>
       <w:r>
         <w:rPr>
           <w:rFonts w:ascii="Calibri" w:eastAsia="Times New Roman" w:hAnsi="Calibri" w:cs="Calibri"/>
@@ -178,6 +288,7 @@
         </w:rPr>
         <w:t>layer_rank</w:t>
       </w:r>
+      <w:proofErr w:type="spellEnd"/>
       <w:r>
         <w:rPr>
           <w:rFonts w:ascii="Calibri" w:eastAsia="Times New Roman" w:hAnsi="Calibri" w:cs="Calibri"/>
@@ -201,6 +312,7 @@
         </w:rPr>
         <w:t xml:space="preserve"> occurs in the LYR, NFL, and DST attribute tables while </w:t>
       </w:r>
+      <w:proofErr w:type="spellStart"/>
       <w:r>
         <w:rPr>
           <w:rFonts w:ascii="Calibri" w:eastAsia="Times New Roman" w:hAnsi="Calibri" w:cs="Calibri"/>
@@ -210,6 +322,7 @@
         </w:rPr>
         <w:t>structure_per</w:t>
       </w:r>
+      <w:proofErr w:type="spellEnd"/>
       <w:r>
         <w:rPr>
           <w:rFonts w:ascii="Calibri" w:eastAsia="Times New Roman" w:hAnsi="Calibri" w:cs="Calibri"/>
@@ -217,6 +330,7 @@
         </w:rPr>
         <w:t xml:space="preserve"> and </w:t>
       </w:r>
+      <w:proofErr w:type="spellStart"/>
       <w:r>
         <w:rPr>
           <w:rFonts w:ascii="Calibri" w:eastAsia="Times New Roman" w:hAnsi="Calibri" w:cs="Calibri"/>
@@ -226,6 +340,7 @@
         </w:rPr>
         <w:t>layer_rank</w:t>
       </w:r>
+      <w:proofErr w:type="spellEnd"/>
       <w:r>
         <w:rPr>
           <w:rFonts w:ascii="Calibri" w:eastAsia="Times New Roman" w:hAnsi="Calibri" w:cs="Calibri"/>
@@ -264,6 +379,7 @@
           <w:lang w:val="en-US" w:eastAsia="en-CA"/>
         </w:rPr>
       </w:pPr>
+      <w:proofErr w:type="spellStart"/>
       <w:r>
         <w:rPr>
           <w:rFonts w:ascii="Calibri" w:eastAsia="Times New Roman" w:hAnsi="Calibri" w:cs="Calibri"/>
@@ -273,6 +389,7 @@
         </w:rPr>
         <w:t>stand_structure</w:t>
       </w:r>
+      <w:proofErr w:type="spellEnd"/>
       <w:r>
         <w:rPr>
           <w:rFonts w:ascii="Calibri" w:eastAsia="Times New Roman" w:hAnsi="Calibri" w:cs="Calibri"/>
@@ -295,6 +412,7 @@
           <w:lang w:val="en-US" w:eastAsia="en-CA"/>
         </w:rPr>
       </w:pPr>
+      <w:proofErr w:type="spellStart"/>
       <w:r>
         <w:rPr>
           <w:rFonts w:ascii="Calibri" w:eastAsia="Times New Roman" w:hAnsi="Calibri" w:cs="Calibri"/>
@@ -304,12 +422,29 @@
         </w:rPr>
         <w:t>structure_per</w:t>
       </w:r>
+      <w:proofErr w:type="spellEnd"/>
       <w:r>
         <w:rPr>
           <w:rFonts w:ascii="Calibri" w:eastAsia="Times New Roman" w:hAnsi="Calibri" w:cs="Calibri"/>
           <w:lang w:val="en-US" w:eastAsia="en-CA"/>
         </w:rPr>
-        <w:t xml:space="preserve"> (LYR, NFL) - Not used consistently. In all of Canada, it is recorded as 0, 1-9, 10-100.  In AB uses values 1-9 for LYR and NFL. Not used in BC since only one layer used. Not used in NB even though complex stand_structure are indicated in CAS_04.</w:t>
+        <w:t xml:space="preserve"> (LYR, NFL) - Not used consistently. In all of Canada, it is recorded as 0, 1-9, 10-100.  In AB uses values 1-9 for LYR and NFL. Not used in BC since only one layer used. Not used in NB even though complex </w:t>
+      </w:r>
+      <w:proofErr w:type="spellStart"/>
+      <w:r>
+        <w:rPr>
+          <w:rFonts w:ascii="Calibri" w:eastAsia="Times New Roman" w:hAnsi="Calibri" w:cs="Calibri"/>
+          <w:lang w:val="en-US" w:eastAsia="en-CA"/>
+        </w:rPr>
+        <w:t>stand_structure</w:t>
+      </w:r>
+      <w:proofErr w:type="spellEnd"/>
+      <w:r>
+        <w:rPr>
+          <w:rFonts w:ascii="Calibri" w:eastAsia="Times New Roman" w:hAnsi="Calibri" w:cs="Calibri"/>
+          <w:lang w:val="en-US" w:eastAsia="en-CA"/>
+        </w:rPr>
+        <w:t xml:space="preserve"> are indicated in CAS_04.</w:t>
       </w:r>
     </w:p>
     <w:p>
@@ -326,6 +461,7 @@
           <w:lang w:val="en-US" w:eastAsia="en-CA"/>
         </w:rPr>
       </w:pPr>
+      <w:proofErr w:type="spellStart"/>
       <w:r>
         <w:rPr>
           <w:rFonts w:ascii="Calibri" w:eastAsia="Times New Roman" w:hAnsi="Calibri" w:cs="Calibri"/>
@@ -335,12 +471,29 @@
         </w:rPr>
         <w:t>structure_range</w:t>
       </w:r>
+      <w:proofErr w:type="spellEnd"/>
       <w:r>
         <w:rPr>
           <w:rFonts w:ascii="Calibri" w:eastAsia="Times New Roman" w:hAnsi="Calibri" w:cs="Calibri"/>
           <w:lang w:val="en-US" w:eastAsia="en-CA"/>
         </w:rPr>
-        <w:t xml:space="preserve"> (LYR, NFL) - Why was this attribute dropped? Only used when stand_structure is horizontal (AB, NT, WB?, YT?)</w:t>
+        <w:t xml:space="preserve"> (LYR, NFL) - Why was this attribute dropped? Only used when </w:t>
+      </w:r>
+      <w:proofErr w:type="spellStart"/>
+      <w:r>
+        <w:rPr>
+          <w:rFonts w:ascii="Calibri" w:eastAsia="Times New Roman" w:hAnsi="Calibri" w:cs="Calibri"/>
+          <w:lang w:val="en-US" w:eastAsia="en-CA"/>
+        </w:rPr>
+        <w:t>stand_structure</w:t>
+      </w:r>
+      <w:proofErr w:type="spellEnd"/>
+      <w:r>
+        <w:rPr>
+          <w:rFonts w:ascii="Calibri" w:eastAsia="Times New Roman" w:hAnsi="Calibri" w:cs="Calibri"/>
+          <w:lang w:val="en-US" w:eastAsia="en-CA"/>
+        </w:rPr>
+        <w:t xml:space="preserve"> is horizontal (AB, NT, WB?, YT?)</w:t>
       </w:r>
     </w:p>
     <w:p>
@@ -388,6 +541,7 @@
           <w:lang w:val="en-US" w:eastAsia="en-CA"/>
         </w:rPr>
       </w:pPr>
+      <w:proofErr w:type="spellStart"/>
       <w:r>
         <w:rPr>
           <w:rFonts w:ascii="Calibri" w:eastAsia="Times New Roman" w:hAnsi="Calibri" w:cs="Calibri"/>
@@ -397,12 +551,45 @@
         </w:rPr>
         <w:t>layer_rank</w:t>
       </w:r>
+      <w:proofErr w:type="spellEnd"/>
       <w:r>
         <w:rPr>
           <w:rFonts w:ascii="Calibri" w:eastAsia="Times New Roman" w:hAnsi="Calibri" w:cs="Calibri"/>
           <w:lang w:val="en-US" w:eastAsia="en-CA"/>
         </w:rPr>
-        <w:t xml:space="preserve"> (LYR, NFL) - is this variable useful? Is there any inventory where lyr and lyr_rank are not equivalent? This attribute only takes values 1-7 (LYR) and 1-7 (NFL) across all inventories.</w:t>
+        <w:t xml:space="preserve"> (LYR, NFL) - is this variable useful? Is there any inventory where </w:t>
+      </w:r>
+      <w:proofErr w:type="spellStart"/>
+      <w:r>
+        <w:rPr>
+          <w:rFonts w:ascii="Calibri" w:eastAsia="Times New Roman" w:hAnsi="Calibri" w:cs="Calibri"/>
+          <w:lang w:val="en-US" w:eastAsia="en-CA"/>
+        </w:rPr>
+        <w:t>lyr</w:t>
+      </w:r>
+      <w:proofErr w:type="spellEnd"/>
+      <w:r>
+        <w:rPr>
+          <w:rFonts w:ascii="Calibri" w:eastAsia="Times New Roman" w:hAnsi="Calibri" w:cs="Calibri"/>
+          <w:lang w:val="en-US" w:eastAsia="en-CA"/>
+        </w:rPr>
+        <w:t xml:space="preserve"> and </w:t>
+      </w:r>
+      <w:proofErr w:type="spellStart"/>
+      <w:r>
+        <w:rPr>
+          <w:rFonts w:ascii="Calibri" w:eastAsia="Times New Roman" w:hAnsi="Calibri" w:cs="Calibri"/>
+          <w:lang w:val="en-US" w:eastAsia="en-CA"/>
+        </w:rPr>
+        <w:t>lyr_rank</w:t>
+      </w:r>
+      <w:proofErr w:type="spellEnd"/>
+      <w:r>
+        <w:rPr>
+          <w:rFonts w:ascii="Calibri" w:eastAsia="Times New Roman" w:hAnsi="Calibri" w:cs="Calibri"/>
+          <w:lang w:val="en-US" w:eastAsia="en-CA"/>
+        </w:rPr>
+        <w:t xml:space="preserve"> are not equivalent? This attribute only takes values 1-7 (LYR) and 1-7 (NFL) across all inventories.</w:t>
       </w:r>
     </w:p>
     <w:p>
@@ -5948,9 +6135,2041 @@
       </w:r>
     </w:p>
     <w:p>
+      <w:pPr>
+        <w:spacing w:after="0" w:line="240" w:lineRule="auto"/>
+        <w:rPr>
+          <w:rFonts w:ascii="Calibri" w:eastAsia="Times New Roman" w:hAnsi="Calibri" w:cs="Calibri"/>
+          <w:color w:val="000000"/>
+          <w:lang w:val="en-US" w:eastAsia="en-CA"/>
+        </w:rPr>
+      </w:pPr>
+    </w:p>
+    <w:p>
+      <w:pPr>
+        <w:spacing w:after="0" w:line="240" w:lineRule="auto"/>
+        <w:rPr>
+          <w:rFonts w:ascii="Calibri" w:eastAsia="Times New Roman" w:hAnsi="Calibri" w:cs="Calibri"/>
+          <w:color w:val="000000"/>
+          <w:lang w:val="en-US" w:eastAsia="en-CA"/>
+        </w:rPr>
+      </w:pPr>
+      <w:r>
+        <w:rPr>
+          <w:rFonts w:ascii="Calibri" w:eastAsia="Times New Roman" w:hAnsi="Calibri" w:cs="Calibri"/>
+          <w:color w:val="000000"/>
+          <w:lang w:val="en-US" w:eastAsia="en-CA"/>
+        </w:rPr>
+        <w:t>CAS04</w:t>
+      </w:r>
       <w:bookmarkStart w:id="0" w:name="_GoBack"/>
       <w:bookmarkEnd w:id="0"/>
     </w:p>
+    <w:p>
+      <w:pPr>
+        <w:spacing w:after="0" w:line="240" w:lineRule="auto"/>
+        <w:rPr>
+          <w:rFonts w:ascii="Calibri" w:eastAsia="Times New Roman" w:hAnsi="Calibri" w:cs="Calibri"/>
+          <w:color w:val="000000"/>
+          <w:lang w:val="en-US" w:eastAsia="en-CA"/>
+        </w:rPr>
+      </w:pPr>
+    </w:p>
+    <w:p>
+      <w:pPr>
+        <w:spacing w:after="0" w:line="240" w:lineRule="auto"/>
+        <w:rPr>
+          <w:rFonts w:ascii="Times New Roman" w:eastAsia="Times New Roman" w:hAnsi="Times New Roman" w:cs="Times New Roman"/>
+          <w:sz w:val="24"/>
+          <w:szCs w:val="24"/>
+          <w:lang w:eastAsia="en-CA"/>
+        </w:rPr>
+      </w:pPr>
+      <w:r>
+        <w:rPr>
+          <w:rFonts w:ascii="Calibri" w:eastAsia="Times New Roman" w:hAnsi="Calibri" w:cs="Calibri"/>
+          <w:b/>
+          <w:bCs/>
+          <w:color w:val="000000"/>
+          <w:lang w:eastAsia="en-CA"/>
+        </w:rPr>
+        <w:t>Table 1</w:t>
+      </w:r>
+      <w:r>
+        <w:rPr>
+          <w:rFonts w:ascii="Calibri" w:eastAsia="Times New Roman" w:hAnsi="Calibri" w:cs="Calibri"/>
+          <w:color w:val="000000"/>
+          <w:lang w:eastAsia="en-CA"/>
+        </w:rPr>
+        <w:t>. Values used in CAS_04.</w:t>
+      </w:r>
+    </w:p>
+    <w:tbl>
+      <w:tblPr>
+        <w:tblW w:w="0" w:type="auto"/>
+        <w:tblCellMar>
+          <w:top w:w="15" w:type="dxa"/>
+          <w:left w:w="15" w:type="dxa"/>
+          <w:bottom w:w="15" w:type="dxa"/>
+          <w:right w:w="15" w:type="dxa"/>
+        </w:tblCellMar>
+        <w:tblLook w:val="04A0" w:firstRow="1" w:lastRow="0" w:firstColumn="1" w:lastColumn="0" w:noHBand="0" w:noVBand="1"/>
+      </w:tblPr>
+      <w:tblGrid>
+        <w:gridCol w:w="722"/>
+        <w:gridCol w:w="4600"/>
+        <w:gridCol w:w="1202"/>
+        <w:gridCol w:w="856"/>
+        <w:gridCol w:w="1036"/>
+        <w:gridCol w:w="924"/>
+      </w:tblGrid>
+      <w:tr>
+        <w:tc>
+          <w:tcPr>
+            <w:tcW w:w="0" w:type="auto"/>
+            <w:tcBorders>
+              <w:top w:val="single" w:sz="8" w:space="0" w:color="000000"/>
+              <w:left w:val="single" w:sz="8" w:space="0" w:color="000000"/>
+              <w:bottom w:val="single" w:sz="8" w:space="0" w:color="000000"/>
+              <w:right w:val="single" w:sz="8" w:space="0" w:color="000000"/>
+            </w:tcBorders>
+            <w:shd w:val="clear" w:color="auto" w:fill="FFF2CC"/>
+            <w:tcMar>
+              <w:top w:w="100" w:type="dxa"/>
+              <w:left w:w="100" w:type="dxa"/>
+              <w:bottom w:w="100" w:type="dxa"/>
+              <w:right w:w="100" w:type="dxa"/>
+            </w:tcMar>
+            <w:hideMark/>
+          </w:tcPr>
+          <w:p>
+            <w:pPr>
+              <w:spacing w:after="0" w:line="240" w:lineRule="auto"/>
+              <w:rPr>
+                <w:rFonts w:ascii="Times New Roman" w:eastAsia="Times New Roman" w:hAnsi="Times New Roman" w:cs="Times New Roman"/>
+                <w:sz w:val="24"/>
+                <w:szCs w:val="24"/>
+                <w:lang w:eastAsia="en-CA"/>
+              </w:rPr>
+            </w:pPr>
+            <w:r>
+              <w:rPr>
+                <w:rFonts w:ascii="Calibri" w:eastAsia="Times New Roman" w:hAnsi="Calibri" w:cs="Calibri"/>
+                <w:b/>
+                <w:bCs/>
+                <w:color w:val="000000"/>
+                <w:lang w:eastAsia="en-CA"/>
+              </w:rPr>
+              <w:t>Value</w:t>
+            </w:r>
+          </w:p>
+        </w:tc>
+        <w:tc>
+          <w:tcPr>
+            <w:tcW w:w="0" w:type="auto"/>
+            <w:tcBorders>
+              <w:top w:val="single" w:sz="8" w:space="0" w:color="000000"/>
+              <w:left w:val="single" w:sz="8" w:space="0" w:color="000000"/>
+              <w:bottom w:val="single" w:sz="8" w:space="0" w:color="000000"/>
+              <w:right w:val="single" w:sz="8" w:space="0" w:color="000000"/>
+            </w:tcBorders>
+            <w:shd w:val="clear" w:color="auto" w:fill="FFF2CC"/>
+            <w:tcMar>
+              <w:top w:w="100" w:type="dxa"/>
+              <w:left w:w="100" w:type="dxa"/>
+              <w:bottom w:w="100" w:type="dxa"/>
+              <w:right w:w="100" w:type="dxa"/>
+            </w:tcMar>
+            <w:hideMark/>
+          </w:tcPr>
+          <w:p>
+            <w:pPr>
+              <w:spacing w:after="0" w:line="240" w:lineRule="auto"/>
+              <w:rPr>
+                <w:rFonts w:ascii="Times New Roman" w:eastAsia="Times New Roman" w:hAnsi="Times New Roman" w:cs="Times New Roman"/>
+                <w:sz w:val="24"/>
+                <w:szCs w:val="24"/>
+                <w:lang w:eastAsia="en-CA"/>
+              </w:rPr>
+            </w:pPr>
+            <w:r>
+              <w:rPr>
+                <w:rFonts w:ascii="Calibri" w:eastAsia="Times New Roman" w:hAnsi="Calibri" w:cs="Calibri"/>
+                <w:b/>
+                <w:bCs/>
+                <w:color w:val="000000"/>
+                <w:lang w:eastAsia="en-CA"/>
+              </w:rPr>
+              <w:t>Description</w:t>
+            </w:r>
+          </w:p>
+        </w:tc>
+        <w:tc>
+          <w:tcPr>
+            <w:tcW w:w="0" w:type="auto"/>
+            <w:tcBorders>
+              <w:top w:val="single" w:sz="8" w:space="0" w:color="000000"/>
+              <w:left w:val="single" w:sz="8" w:space="0" w:color="000000"/>
+              <w:bottom w:val="single" w:sz="8" w:space="0" w:color="000000"/>
+              <w:right w:val="single" w:sz="8" w:space="0" w:color="000000"/>
+            </w:tcBorders>
+            <w:shd w:val="clear" w:color="auto" w:fill="FFF2CC"/>
+            <w:tcMar>
+              <w:top w:w="100" w:type="dxa"/>
+              <w:left w:w="100" w:type="dxa"/>
+              <w:bottom w:w="100" w:type="dxa"/>
+              <w:right w:w="100" w:type="dxa"/>
+            </w:tcMar>
+            <w:hideMark/>
+          </w:tcPr>
+          <w:p>
+            <w:pPr>
+              <w:spacing w:after="0" w:line="240" w:lineRule="auto"/>
+              <w:jc w:val="right"/>
+              <w:rPr>
+                <w:rFonts w:ascii="Times New Roman" w:eastAsia="Times New Roman" w:hAnsi="Times New Roman" w:cs="Times New Roman"/>
+                <w:sz w:val="24"/>
+                <w:szCs w:val="24"/>
+                <w:lang w:eastAsia="en-CA"/>
+              </w:rPr>
+            </w:pPr>
+            <w:r>
+              <w:rPr>
+                <w:rFonts w:ascii="Calibri" w:eastAsia="Times New Roman" w:hAnsi="Calibri" w:cs="Calibri"/>
+                <w:b/>
+                <w:bCs/>
+                <w:color w:val="000000"/>
+                <w:lang w:eastAsia="en-CA"/>
+              </w:rPr>
+              <w:t>CAS_04*</w:t>
+            </w:r>
+          </w:p>
+        </w:tc>
+        <w:tc>
+          <w:tcPr>
+            <w:tcW w:w="0" w:type="auto"/>
+            <w:tcBorders>
+              <w:top w:val="single" w:sz="8" w:space="0" w:color="000000"/>
+              <w:left w:val="single" w:sz="8" w:space="0" w:color="000000"/>
+              <w:bottom w:val="single" w:sz="8" w:space="0" w:color="000000"/>
+              <w:right w:val="single" w:sz="8" w:space="0" w:color="000000"/>
+            </w:tcBorders>
+            <w:shd w:val="clear" w:color="auto" w:fill="FFF2CC"/>
+            <w:tcMar>
+              <w:top w:w="100" w:type="dxa"/>
+              <w:left w:w="100" w:type="dxa"/>
+              <w:bottom w:w="100" w:type="dxa"/>
+              <w:right w:w="100" w:type="dxa"/>
+            </w:tcMar>
+            <w:hideMark/>
+          </w:tcPr>
+          <w:p>
+            <w:pPr>
+              <w:spacing w:after="0" w:line="240" w:lineRule="auto"/>
+              <w:jc w:val="right"/>
+              <w:rPr>
+                <w:rFonts w:ascii="Times New Roman" w:eastAsia="Times New Roman" w:hAnsi="Times New Roman" w:cs="Times New Roman"/>
+                <w:sz w:val="24"/>
+                <w:szCs w:val="24"/>
+                <w:lang w:eastAsia="en-CA"/>
+              </w:rPr>
+            </w:pPr>
+            <w:r>
+              <w:rPr>
+                <w:rFonts w:ascii="Calibri" w:eastAsia="Times New Roman" w:hAnsi="Calibri" w:cs="Calibri"/>
+                <w:b/>
+                <w:bCs/>
+                <w:color w:val="000000"/>
+                <w:lang w:eastAsia="en-CA"/>
+              </w:rPr>
+              <w:t>AB06, 16</w:t>
+            </w:r>
+          </w:p>
+        </w:tc>
+        <w:tc>
+          <w:tcPr>
+            <w:tcW w:w="0" w:type="auto"/>
+            <w:tcBorders>
+              <w:top w:val="single" w:sz="8" w:space="0" w:color="000000"/>
+              <w:left w:val="single" w:sz="8" w:space="0" w:color="000000"/>
+              <w:bottom w:val="single" w:sz="8" w:space="0" w:color="000000"/>
+              <w:right w:val="single" w:sz="8" w:space="0" w:color="000000"/>
+            </w:tcBorders>
+            <w:shd w:val="clear" w:color="auto" w:fill="FFF2CC"/>
+            <w:tcMar>
+              <w:top w:w="100" w:type="dxa"/>
+              <w:left w:w="100" w:type="dxa"/>
+              <w:bottom w:w="100" w:type="dxa"/>
+              <w:right w:w="100" w:type="dxa"/>
+            </w:tcMar>
+            <w:hideMark/>
+          </w:tcPr>
+          <w:p>
+            <w:pPr>
+              <w:spacing w:after="0" w:line="240" w:lineRule="auto"/>
+              <w:jc w:val="right"/>
+              <w:rPr>
+                <w:rFonts w:ascii="Times New Roman" w:eastAsia="Times New Roman" w:hAnsi="Times New Roman" w:cs="Times New Roman"/>
+                <w:sz w:val="24"/>
+                <w:szCs w:val="24"/>
+                <w:lang w:eastAsia="en-CA"/>
+              </w:rPr>
+            </w:pPr>
+            <w:r>
+              <w:rPr>
+                <w:rFonts w:ascii="Calibri" w:eastAsia="Times New Roman" w:hAnsi="Calibri" w:cs="Calibri"/>
+                <w:b/>
+                <w:bCs/>
+                <w:color w:val="000000"/>
+                <w:lang w:eastAsia="en-CA"/>
+              </w:rPr>
+              <w:t>BC</w:t>
+            </w:r>
+          </w:p>
+        </w:tc>
+        <w:tc>
+          <w:tcPr>
+            <w:tcW w:w="0" w:type="auto"/>
+            <w:tcBorders>
+              <w:top w:val="single" w:sz="8" w:space="0" w:color="000000"/>
+              <w:left w:val="single" w:sz="8" w:space="0" w:color="000000"/>
+              <w:bottom w:val="single" w:sz="8" w:space="0" w:color="000000"/>
+              <w:right w:val="single" w:sz="8" w:space="0" w:color="000000"/>
+            </w:tcBorders>
+            <w:shd w:val="clear" w:color="auto" w:fill="FFF2CC"/>
+            <w:tcMar>
+              <w:top w:w="100" w:type="dxa"/>
+              <w:left w:w="100" w:type="dxa"/>
+              <w:bottom w:w="100" w:type="dxa"/>
+              <w:right w:w="100" w:type="dxa"/>
+            </w:tcMar>
+            <w:hideMark/>
+          </w:tcPr>
+          <w:p>
+            <w:pPr>
+              <w:spacing w:after="0" w:line="240" w:lineRule="auto"/>
+              <w:jc w:val="right"/>
+              <w:rPr>
+                <w:rFonts w:ascii="Times New Roman" w:eastAsia="Times New Roman" w:hAnsi="Times New Roman" w:cs="Times New Roman"/>
+                <w:sz w:val="24"/>
+                <w:szCs w:val="24"/>
+                <w:lang w:eastAsia="en-CA"/>
+              </w:rPr>
+            </w:pPr>
+            <w:r>
+              <w:rPr>
+                <w:rFonts w:ascii="Calibri" w:eastAsia="Times New Roman" w:hAnsi="Calibri" w:cs="Calibri"/>
+                <w:b/>
+                <w:bCs/>
+                <w:color w:val="000000"/>
+                <w:lang w:eastAsia="en-CA"/>
+              </w:rPr>
+              <w:t>NB</w:t>
+            </w:r>
+          </w:p>
+        </w:tc>
+      </w:tr>
+      <w:tr>
+        <w:tc>
+          <w:tcPr>
+            <w:tcW w:w="0" w:type="auto"/>
+            <w:tcBorders>
+              <w:top w:val="single" w:sz="8" w:space="0" w:color="000000"/>
+              <w:left w:val="single" w:sz="8" w:space="0" w:color="000000"/>
+              <w:bottom w:val="single" w:sz="8" w:space="0" w:color="000000"/>
+              <w:right w:val="single" w:sz="8" w:space="0" w:color="000000"/>
+            </w:tcBorders>
+            <w:tcMar>
+              <w:top w:w="100" w:type="dxa"/>
+              <w:left w:w="100" w:type="dxa"/>
+              <w:bottom w:w="100" w:type="dxa"/>
+              <w:right w:w="100" w:type="dxa"/>
+            </w:tcMar>
+            <w:hideMark/>
+          </w:tcPr>
+          <w:p>
+            <w:pPr>
+              <w:spacing w:after="0" w:line="240" w:lineRule="auto"/>
+              <w:rPr>
+                <w:rFonts w:ascii="Times New Roman" w:eastAsia="Times New Roman" w:hAnsi="Times New Roman" w:cs="Times New Roman"/>
+                <w:sz w:val="24"/>
+                <w:szCs w:val="24"/>
+                <w:lang w:eastAsia="en-CA"/>
+              </w:rPr>
+            </w:pPr>
+            <w:r>
+              <w:rPr>
+                <w:rFonts w:ascii="Calibri" w:eastAsia="Times New Roman" w:hAnsi="Calibri" w:cs="Calibri"/>
+                <w:color w:val="000000"/>
+                <w:lang w:eastAsia="en-CA"/>
+              </w:rPr>
+              <w:lastRenderedPageBreak/>
+              <w:t>S</w:t>
+            </w:r>
+          </w:p>
+        </w:tc>
+        <w:tc>
+          <w:tcPr>
+            <w:tcW w:w="0" w:type="auto"/>
+            <w:tcBorders>
+              <w:top w:val="single" w:sz="8" w:space="0" w:color="000000"/>
+              <w:left w:val="single" w:sz="8" w:space="0" w:color="000000"/>
+              <w:bottom w:val="single" w:sz="8" w:space="0" w:color="000000"/>
+              <w:right w:val="single" w:sz="8" w:space="0" w:color="000000"/>
+            </w:tcBorders>
+            <w:tcMar>
+              <w:top w:w="100" w:type="dxa"/>
+              <w:left w:w="100" w:type="dxa"/>
+              <w:bottom w:w="100" w:type="dxa"/>
+              <w:right w:w="100" w:type="dxa"/>
+            </w:tcMar>
+            <w:hideMark/>
+          </w:tcPr>
+          <w:p>
+            <w:pPr>
+              <w:spacing w:after="0" w:line="240" w:lineRule="auto"/>
+              <w:rPr>
+                <w:rFonts w:ascii="Times New Roman" w:eastAsia="Times New Roman" w:hAnsi="Times New Roman" w:cs="Times New Roman"/>
+                <w:sz w:val="24"/>
+                <w:szCs w:val="24"/>
+                <w:lang w:eastAsia="en-CA"/>
+              </w:rPr>
+            </w:pPr>
+            <w:r>
+              <w:rPr>
+                <w:rFonts w:ascii="Calibri" w:eastAsia="Times New Roman" w:hAnsi="Calibri" w:cs="Calibri"/>
+                <w:color w:val="000000"/>
+                <w:lang w:eastAsia="en-CA"/>
+              </w:rPr>
+              <w:t>Single layered - vegetation within a polygon where the heights do not vary significantly.</w:t>
+            </w:r>
+          </w:p>
+        </w:tc>
+        <w:tc>
+          <w:tcPr>
+            <w:tcW w:w="0" w:type="auto"/>
+            <w:tcBorders>
+              <w:top w:val="single" w:sz="8" w:space="0" w:color="000000"/>
+              <w:left w:val="single" w:sz="8" w:space="0" w:color="000000"/>
+              <w:bottom w:val="single" w:sz="8" w:space="0" w:color="000000"/>
+              <w:right w:val="single" w:sz="8" w:space="0" w:color="000000"/>
+            </w:tcBorders>
+            <w:tcMar>
+              <w:top w:w="100" w:type="dxa"/>
+              <w:left w:w="100" w:type="dxa"/>
+              <w:bottom w:w="100" w:type="dxa"/>
+              <w:right w:w="100" w:type="dxa"/>
+            </w:tcMar>
+            <w:hideMark/>
+          </w:tcPr>
+          <w:p>
+            <w:pPr>
+              <w:spacing w:after="0" w:line="240" w:lineRule="auto"/>
+              <w:jc w:val="right"/>
+              <w:rPr>
+                <w:rFonts w:ascii="Times New Roman" w:eastAsia="Times New Roman" w:hAnsi="Times New Roman" w:cs="Times New Roman"/>
+                <w:sz w:val="24"/>
+                <w:szCs w:val="24"/>
+                <w:lang w:eastAsia="en-CA"/>
+              </w:rPr>
+            </w:pPr>
+            <w:r>
+              <w:rPr>
+                <w:rFonts w:ascii="Calibri" w:eastAsia="Times New Roman" w:hAnsi="Calibri" w:cs="Calibri"/>
+                <w:color w:val="000000"/>
+                <w:lang w:eastAsia="en-CA"/>
+              </w:rPr>
+              <w:t>21,585,343</w:t>
+            </w:r>
+          </w:p>
+        </w:tc>
+        <w:tc>
+          <w:tcPr>
+            <w:tcW w:w="0" w:type="auto"/>
+            <w:tcBorders>
+              <w:top w:val="single" w:sz="8" w:space="0" w:color="000000"/>
+              <w:left w:val="single" w:sz="8" w:space="0" w:color="000000"/>
+              <w:bottom w:val="single" w:sz="8" w:space="0" w:color="000000"/>
+              <w:right w:val="single" w:sz="8" w:space="0" w:color="000000"/>
+            </w:tcBorders>
+            <w:tcMar>
+              <w:top w:w="100" w:type="dxa"/>
+              <w:left w:w="100" w:type="dxa"/>
+              <w:bottom w:w="100" w:type="dxa"/>
+              <w:right w:w="100" w:type="dxa"/>
+            </w:tcMar>
+            <w:hideMark/>
+          </w:tcPr>
+          <w:p>
+            <w:pPr>
+              <w:spacing w:after="0" w:line="240" w:lineRule="auto"/>
+              <w:jc w:val="right"/>
+              <w:rPr>
+                <w:rFonts w:ascii="Times New Roman" w:eastAsia="Times New Roman" w:hAnsi="Times New Roman" w:cs="Times New Roman"/>
+                <w:sz w:val="24"/>
+                <w:szCs w:val="24"/>
+                <w:lang w:eastAsia="en-CA"/>
+              </w:rPr>
+            </w:pPr>
+            <w:r>
+              <w:rPr>
+                <w:rFonts w:ascii="Calibri" w:eastAsia="Times New Roman" w:hAnsi="Calibri" w:cs="Calibri"/>
+                <w:color w:val="000000"/>
+                <w:lang w:eastAsia="en-CA"/>
+              </w:rPr>
+              <w:t>63,644</w:t>
+            </w:r>
+          </w:p>
+        </w:tc>
+        <w:tc>
+          <w:tcPr>
+            <w:tcW w:w="0" w:type="auto"/>
+            <w:tcBorders>
+              <w:top w:val="single" w:sz="8" w:space="0" w:color="000000"/>
+              <w:left w:val="single" w:sz="8" w:space="0" w:color="000000"/>
+              <w:bottom w:val="single" w:sz="8" w:space="0" w:color="000000"/>
+              <w:right w:val="single" w:sz="8" w:space="0" w:color="000000"/>
+            </w:tcBorders>
+            <w:tcMar>
+              <w:top w:w="100" w:type="dxa"/>
+              <w:left w:w="100" w:type="dxa"/>
+              <w:bottom w:w="100" w:type="dxa"/>
+              <w:right w:w="100" w:type="dxa"/>
+            </w:tcMar>
+            <w:hideMark/>
+          </w:tcPr>
+          <w:p>
+            <w:pPr>
+              <w:spacing w:after="0" w:line="240" w:lineRule="auto"/>
+              <w:jc w:val="right"/>
+              <w:rPr>
+                <w:rFonts w:ascii="Times New Roman" w:eastAsia="Times New Roman" w:hAnsi="Times New Roman" w:cs="Times New Roman"/>
+                <w:sz w:val="24"/>
+                <w:szCs w:val="24"/>
+                <w:lang w:eastAsia="en-CA"/>
+              </w:rPr>
+            </w:pPr>
+            <w:r>
+              <w:rPr>
+                <w:rFonts w:ascii="Calibri" w:eastAsia="Times New Roman" w:hAnsi="Calibri" w:cs="Calibri"/>
+                <w:color w:val="000000"/>
+                <w:lang w:eastAsia="en-CA"/>
+              </w:rPr>
+              <w:t>4,402144</w:t>
+            </w:r>
+          </w:p>
+        </w:tc>
+        <w:tc>
+          <w:tcPr>
+            <w:tcW w:w="0" w:type="auto"/>
+            <w:tcBorders>
+              <w:top w:val="single" w:sz="8" w:space="0" w:color="000000"/>
+              <w:left w:val="single" w:sz="8" w:space="0" w:color="000000"/>
+              <w:bottom w:val="single" w:sz="8" w:space="0" w:color="000000"/>
+              <w:right w:val="single" w:sz="8" w:space="0" w:color="000000"/>
+            </w:tcBorders>
+            <w:tcMar>
+              <w:top w:w="100" w:type="dxa"/>
+              <w:left w:w="100" w:type="dxa"/>
+              <w:bottom w:w="100" w:type="dxa"/>
+              <w:right w:w="100" w:type="dxa"/>
+            </w:tcMar>
+            <w:hideMark/>
+          </w:tcPr>
+          <w:p>
+            <w:pPr>
+              <w:spacing w:after="0" w:line="240" w:lineRule="auto"/>
+              <w:jc w:val="right"/>
+              <w:rPr>
+                <w:rFonts w:ascii="Times New Roman" w:eastAsia="Times New Roman" w:hAnsi="Times New Roman" w:cs="Times New Roman"/>
+                <w:sz w:val="24"/>
+                <w:szCs w:val="24"/>
+                <w:lang w:eastAsia="en-CA"/>
+              </w:rPr>
+            </w:pPr>
+            <w:r>
+              <w:rPr>
+                <w:rFonts w:ascii="Calibri" w:eastAsia="Times New Roman" w:hAnsi="Calibri" w:cs="Calibri"/>
+                <w:color w:val="000000"/>
+                <w:lang w:eastAsia="en-CA"/>
+              </w:rPr>
+              <w:t>762,295</w:t>
+            </w:r>
+          </w:p>
+        </w:tc>
+      </w:tr>
+      <w:tr>
+        <w:tc>
+          <w:tcPr>
+            <w:tcW w:w="0" w:type="auto"/>
+            <w:tcBorders>
+              <w:top w:val="single" w:sz="8" w:space="0" w:color="000000"/>
+              <w:left w:val="single" w:sz="8" w:space="0" w:color="000000"/>
+              <w:bottom w:val="single" w:sz="8" w:space="0" w:color="000000"/>
+              <w:right w:val="single" w:sz="8" w:space="0" w:color="000000"/>
+            </w:tcBorders>
+            <w:tcMar>
+              <w:top w:w="100" w:type="dxa"/>
+              <w:left w:w="100" w:type="dxa"/>
+              <w:bottom w:w="100" w:type="dxa"/>
+              <w:right w:w="100" w:type="dxa"/>
+            </w:tcMar>
+            <w:hideMark/>
+          </w:tcPr>
+          <w:p>
+            <w:pPr>
+              <w:spacing w:after="0" w:line="240" w:lineRule="auto"/>
+              <w:rPr>
+                <w:rFonts w:ascii="Times New Roman" w:eastAsia="Times New Roman" w:hAnsi="Times New Roman" w:cs="Times New Roman"/>
+                <w:sz w:val="24"/>
+                <w:szCs w:val="24"/>
+                <w:lang w:eastAsia="en-CA"/>
+              </w:rPr>
+            </w:pPr>
+            <w:r>
+              <w:rPr>
+                <w:rFonts w:ascii="Calibri" w:eastAsia="Times New Roman" w:hAnsi="Calibri" w:cs="Calibri"/>
+                <w:color w:val="000000"/>
+                <w:lang w:eastAsia="en-CA"/>
+              </w:rPr>
+              <w:t>M</w:t>
+            </w:r>
+          </w:p>
+        </w:tc>
+        <w:tc>
+          <w:tcPr>
+            <w:tcW w:w="0" w:type="auto"/>
+            <w:tcBorders>
+              <w:top w:val="single" w:sz="8" w:space="0" w:color="000000"/>
+              <w:left w:val="single" w:sz="8" w:space="0" w:color="000000"/>
+              <w:bottom w:val="single" w:sz="8" w:space="0" w:color="000000"/>
+              <w:right w:val="single" w:sz="8" w:space="0" w:color="000000"/>
+            </w:tcBorders>
+            <w:tcMar>
+              <w:top w:w="100" w:type="dxa"/>
+              <w:left w:w="100" w:type="dxa"/>
+              <w:bottom w:w="100" w:type="dxa"/>
+              <w:right w:w="100" w:type="dxa"/>
+            </w:tcMar>
+            <w:hideMark/>
+          </w:tcPr>
+          <w:p>
+            <w:pPr>
+              <w:spacing w:after="0" w:line="240" w:lineRule="auto"/>
+              <w:rPr>
+                <w:rFonts w:ascii="Times New Roman" w:eastAsia="Times New Roman" w:hAnsi="Times New Roman" w:cs="Times New Roman"/>
+                <w:sz w:val="24"/>
+                <w:szCs w:val="24"/>
+                <w:lang w:eastAsia="en-CA"/>
+              </w:rPr>
+            </w:pPr>
+            <w:r>
+              <w:rPr>
+                <w:rFonts w:ascii="Calibri" w:eastAsia="Times New Roman" w:hAnsi="Calibri" w:cs="Calibri"/>
+                <w:color w:val="000000"/>
+                <w:lang w:eastAsia="en-CA"/>
+              </w:rPr>
+              <w:t>Multilayered - two or more distinct layers of vegetation occur. Each layer is significant, clearly observable and evenly distributed. Each layer is assigned an independent description.</w:t>
+            </w:r>
+          </w:p>
+        </w:tc>
+        <w:tc>
+          <w:tcPr>
+            <w:tcW w:w="0" w:type="auto"/>
+            <w:tcBorders>
+              <w:top w:val="single" w:sz="8" w:space="0" w:color="000000"/>
+              <w:left w:val="single" w:sz="8" w:space="0" w:color="000000"/>
+              <w:bottom w:val="single" w:sz="8" w:space="0" w:color="000000"/>
+              <w:right w:val="single" w:sz="8" w:space="0" w:color="000000"/>
+            </w:tcBorders>
+            <w:tcMar>
+              <w:top w:w="100" w:type="dxa"/>
+              <w:left w:w="100" w:type="dxa"/>
+              <w:bottom w:w="100" w:type="dxa"/>
+              <w:right w:w="100" w:type="dxa"/>
+            </w:tcMar>
+            <w:hideMark/>
+          </w:tcPr>
+          <w:p>
+            <w:pPr>
+              <w:spacing w:after="0" w:line="240" w:lineRule="auto"/>
+              <w:jc w:val="right"/>
+              <w:rPr>
+                <w:rFonts w:ascii="Times New Roman" w:eastAsia="Times New Roman" w:hAnsi="Times New Roman" w:cs="Times New Roman"/>
+                <w:sz w:val="24"/>
+                <w:szCs w:val="24"/>
+                <w:lang w:eastAsia="en-CA"/>
+              </w:rPr>
+            </w:pPr>
+            <w:r>
+              <w:rPr>
+                <w:rFonts w:ascii="Calibri" w:eastAsia="Times New Roman" w:hAnsi="Calibri" w:cs="Calibri"/>
+                <w:color w:val="000000"/>
+                <w:lang w:eastAsia="en-CA"/>
+              </w:rPr>
+              <w:t>1,640,199</w:t>
+            </w:r>
+          </w:p>
+        </w:tc>
+        <w:tc>
+          <w:tcPr>
+            <w:tcW w:w="0" w:type="auto"/>
+            <w:tcBorders>
+              <w:top w:val="single" w:sz="8" w:space="0" w:color="000000"/>
+              <w:left w:val="single" w:sz="8" w:space="0" w:color="000000"/>
+              <w:bottom w:val="single" w:sz="8" w:space="0" w:color="000000"/>
+              <w:right w:val="single" w:sz="8" w:space="0" w:color="000000"/>
+            </w:tcBorders>
+            <w:tcMar>
+              <w:top w:w="100" w:type="dxa"/>
+              <w:left w:w="100" w:type="dxa"/>
+              <w:bottom w:w="100" w:type="dxa"/>
+              <w:right w:w="100" w:type="dxa"/>
+            </w:tcMar>
+            <w:hideMark/>
+          </w:tcPr>
+          <w:p>
+            <w:pPr>
+              <w:spacing w:after="0" w:line="240" w:lineRule="auto"/>
+              <w:jc w:val="right"/>
+              <w:rPr>
+                <w:rFonts w:ascii="Times New Roman" w:eastAsia="Times New Roman" w:hAnsi="Times New Roman" w:cs="Times New Roman"/>
+                <w:sz w:val="24"/>
+                <w:szCs w:val="24"/>
+                <w:lang w:eastAsia="en-CA"/>
+              </w:rPr>
+            </w:pPr>
+            <w:r>
+              <w:rPr>
+                <w:rFonts w:ascii="Calibri" w:eastAsia="Times New Roman" w:hAnsi="Calibri" w:cs="Calibri"/>
+                <w:color w:val="000000"/>
+                <w:lang w:eastAsia="en-CA"/>
+              </w:rPr>
+              <w:t>61,892</w:t>
+            </w:r>
+          </w:p>
+        </w:tc>
+        <w:tc>
+          <w:tcPr>
+            <w:tcW w:w="0" w:type="auto"/>
+            <w:tcBorders>
+              <w:top w:val="single" w:sz="8" w:space="0" w:color="000000"/>
+              <w:left w:val="single" w:sz="8" w:space="0" w:color="000000"/>
+              <w:bottom w:val="single" w:sz="8" w:space="0" w:color="000000"/>
+              <w:right w:val="single" w:sz="8" w:space="0" w:color="000000"/>
+            </w:tcBorders>
+            <w:tcMar>
+              <w:top w:w="100" w:type="dxa"/>
+              <w:left w:w="100" w:type="dxa"/>
+              <w:bottom w:w="100" w:type="dxa"/>
+              <w:right w:w="100" w:type="dxa"/>
+            </w:tcMar>
+            <w:hideMark/>
+          </w:tcPr>
+          <w:p>
+            <w:pPr>
+              <w:spacing w:after="0" w:line="240" w:lineRule="auto"/>
+              <w:rPr>
+                <w:rFonts w:ascii="Times New Roman" w:eastAsia="Times New Roman" w:hAnsi="Times New Roman" w:cs="Times New Roman"/>
+                <w:sz w:val="24"/>
+                <w:szCs w:val="24"/>
+                <w:lang w:eastAsia="en-CA"/>
+              </w:rPr>
+            </w:pPr>
+          </w:p>
+        </w:tc>
+        <w:tc>
+          <w:tcPr>
+            <w:tcW w:w="0" w:type="auto"/>
+            <w:tcBorders>
+              <w:top w:val="single" w:sz="8" w:space="0" w:color="000000"/>
+              <w:left w:val="single" w:sz="8" w:space="0" w:color="000000"/>
+              <w:bottom w:val="single" w:sz="8" w:space="0" w:color="000000"/>
+              <w:right w:val="single" w:sz="8" w:space="0" w:color="000000"/>
+            </w:tcBorders>
+            <w:tcMar>
+              <w:top w:w="100" w:type="dxa"/>
+              <w:left w:w="100" w:type="dxa"/>
+              <w:bottom w:w="100" w:type="dxa"/>
+              <w:right w:w="100" w:type="dxa"/>
+            </w:tcMar>
+            <w:hideMark/>
+          </w:tcPr>
+          <w:p>
+            <w:pPr>
+              <w:spacing w:after="0" w:line="240" w:lineRule="auto"/>
+              <w:jc w:val="right"/>
+              <w:rPr>
+                <w:rFonts w:ascii="Times New Roman" w:eastAsia="Times New Roman" w:hAnsi="Times New Roman" w:cs="Times New Roman"/>
+                <w:sz w:val="24"/>
+                <w:szCs w:val="24"/>
+                <w:lang w:eastAsia="en-CA"/>
+              </w:rPr>
+            </w:pPr>
+            <w:r>
+              <w:rPr>
+                <w:rFonts w:ascii="Calibri" w:eastAsia="Times New Roman" w:hAnsi="Calibri" w:cs="Calibri"/>
+                <w:color w:val="000000"/>
+                <w:lang w:eastAsia="en-CA"/>
+              </w:rPr>
+              <w:t>130,194</w:t>
+            </w:r>
+          </w:p>
+        </w:tc>
+      </w:tr>
+      <w:tr>
+        <w:tc>
+          <w:tcPr>
+            <w:tcW w:w="0" w:type="auto"/>
+            <w:tcBorders>
+              <w:top w:val="single" w:sz="8" w:space="0" w:color="000000"/>
+              <w:left w:val="single" w:sz="8" w:space="0" w:color="000000"/>
+              <w:bottom w:val="single" w:sz="8" w:space="0" w:color="000000"/>
+              <w:right w:val="single" w:sz="8" w:space="0" w:color="000000"/>
+            </w:tcBorders>
+            <w:tcMar>
+              <w:top w:w="100" w:type="dxa"/>
+              <w:left w:w="100" w:type="dxa"/>
+              <w:bottom w:w="100" w:type="dxa"/>
+              <w:right w:w="100" w:type="dxa"/>
+            </w:tcMar>
+            <w:hideMark/>
+          </w:tcPr>
+          <w:p>
+            <w:pPr>
+              <w:spacing w:after="0" w:line="240" w:lineRule="auto"/>
+              <w:rPr>
+                <w:rFonts w:ascii="Times New Roman" w:eastAsia="Times New Roman" w:hAnsi="Times New Roman" w:cs="Times New Roman"/>
+                <w:sz w:val="24"/>
+                <w:szCs w:val="24"/>
+                <w:lang w:eastAsia="en-CA"/>
+              </w:rPr>
+            </w:pPr>
+            <w:r>
+              <w:rPr>
+                <w:rFonts w:ascii="Calibri" w:eastAsia="Times New Roman" w:hAnsi="Calibri" w:cs="Calibri"/>
+                <w:color w:val="000000"/>
+                <w:lang w:eastAsia="en-CA"/>
+              </w:rPr>
+              <w:t>C</w:t>
+            </w:r>
+          </w:p>
+        </w:tc>
+        <w:tc>
+          <w:tcPr>
+            <w:tcW w:w="0" w:type="auto"/>
+            <w:tcBorders>
+              <w:top w:val="single" w:sz="8" w:space="0" w:color="000000"/>
+              <w:left w:val="single" w:sz="8" w:space="0" w:color="000000"/>
+              <w:bottom w:val="single" w:sz="8" w:space="0" w:color="000000"/>
+              <w:right w:val="single" w:sz="8" w:space="0" w:color="000000"/>
+            </w:tcBorders>
+            <w:tcMar>
+              <w:top w:w="100" w:type="dxa"/>
+              <w:left w:w="100" w:type="dxa"/>
+              <w:bottom w:w="100" w:type="dxa"/>
+              <w:right w:w="100" w:type="dxa"/>
+            </w:tcMar>
+            <w:hideMark/>
+          </w:tcPr>
+          <w:p>
+            <w:pPr>
+              <w:spacing w:after="0" w:line="240" w:lineRule="auto"/>
+              <w:rPr>
+                <w:rFonts w:ascii="Times New Roman" w:eastAsia="Times New Roman" w:hAnsi="Times New Roman" w:cs="Times New Roman"/>
+                <w:sz w:val="24"/>
+                <w:szCs w:val="24"/>
+                <w:lang w:eastAsia="en-CA"/>
+              </w:rPr>
+            </w:pPr>
+            <w:r>
+              <w:rPr>
+                <w:rFonts w:ascii="Calibri" w:eastAsia="Times New Roman" w:hAnsi="Calibri" w:cs="Calibri"/>
+                <w:color w:val="000000"/>
+                <w:lang w:eastAsia="en-CA"/>
+              </w:rPr>
+              <w:t>Complex - stands exhibit a high variation of heights with no single</w:t>
+            </w:r>
+          </w:p>
+        </w:tc>
+        <w:tc>
+          <w:tcPr>
+            <w:tcW w:w="0" w:type="auto"/>
+            <w:tcBorders>
+              <w:top w:val="single" w:sz="8" w:space="0" w:color="000000"/>
+              <w:left w:val="single" w:sz="8" w:space="0" w:color="000000"/>
+              <w:bottom w:val="single" w:sz="8" w:space="0" w:color="000000"/>
+              <w:right w:val="single" w:sz="8" w:space="0" w:color="000000"/>
+            </w:tcBorders>
+            <w:tcMar>
+              <w:top w:w="100" w:type="dxa"/>
+              <w:left w:w="100" w:type="dxa"/>
+              <w:bottom w:w="100" w:type="dxa"/>
+              <w:right w:w="100" w:type="dxa"/>
+            </w:tcMar>
+            <w:hideMark/>
+          </w:tcPr>
+          <w:p>
+            <w:pPr>
+              <w:spacing w:after="0" w:line="240" w:lineRule="auto"/>
+              <w:jc w:val="right"/>
+              <w:rPr>
+                <w:rFonts w:ascii="Times New Roman" w:eastAsia="Times New Roman" w:hAnsi="Times New Roman" w:cs="Times New Roman"/>
+                <w:sz w:val="24"/>
+                <w:szCs w:val="24"/>
+                <w:lang w:eastAsia="en-CA"/>
+              </w:rPr>
+            </w:pPr>
+            <w:r>
+              <w:rPr>
+                <w:rFonts w:ascii="Calibri" w:eastAsia="Times New Roman" w:hAnsi="Calibri" w:cs="Calibri"/>
+                <w:color w:val="000000"/>
+                <w:lang w:eastAsia="en-CA"/>
+              </w:rPr>
+              <w:t>275,405</w:t>
+            </w:r>
+          </w:p>
+        </w:tc>
+        <w:tc>
+          <w:tcPr>
+            <w:tcW w:w="0" w:type="auto"/>
+            <w:tcBorders>
+              <w:top w:val="single" w:sz="8" w:space="0" w:color="000000"/>
+              <w:left w:val="single" w:sz="8" w:space="0" w:color="000000"/>
+              <w:bottom w:val="single" w:sz="8" w:space="0" w:color="000000"/>
+              <w:right w:val="single" w:sz="8" w:space="0" w:color="000000"/>
+            </w:tcBorders>
+            <w:tcMar>
+              <w:top w:w="100" w:type="dxa"/>
+              <w:left w:w="100" w:type="dxa"/>
+              <w:bottom w:w="100" w:type="dxa"/>
+              <w:right w:w="100" w:type="dxa"/>
+            </w:tcMar>
+            <w:hideMark/>
+          </w:tcPr>
+          <w:p>
+            <w:pPr>
+              <w:spacing w:after="0" w:line="240" w:lineRule="auto"/>
+              <w:jc w:val="right"/>
+              <w:rPr>
+                <w:rFonts w:ascii="Times New Roman" w:eastAsia="Times New Roman" w:hAnsi="Times New Roman" w:cs="Times New Roman"/>
+                <w:sz w:val="24"/>
+                <w:szCs w:val="24"/>
+                <w:lang w:eastAsia="en-CA"/>
+              </w:rPr>
+            </w:pPr>
+            <w:r>
+              <w:rPr>
+                <w:rFonts w:ascii="Calibri" w:eastAsia="Times New Roman" w:hAnsi="Calibri" w:cs="Calibri"/>
+                <w:color w:val="000000"/>
+                <w:lang w:eastAsia="en-CA"/>
+              </w:rPr>
+              <w:t>580</w:t>
+            </w:r>
+          </w:p>
+        </w:tc>
+        <w:tc>
+          <w:tcPr>
+            <w:tcW w:w="0" w:type="auto"/>
+            <w:tcBorders>
+              <w:top w:val="single" w:sz="8" w:space="0" w:color="000000"/>
+              <w:left w:val="single" w:sz="8" w:space="0" w:color="000000"/>
+              <w:bottom w:val="single" w:sz="8" w:space="0" w:color="000000"/>
+              <w:right w:val="single" w:sz="8" w:space="0" w:color="000000"/>
+            </w:tcBorders>
+            <w:tcMar>
+              <w:top w:w="100" w:type="dxa"/>
+              <w:left w:w="100" w:type="dxa"/>
+              <w:bottom w:w="100" w:type="dxa"/>
+              <w:right w:w="100" w:type="dxa"/>
+            </w:tcMar>
+            <w:hideMark/>
+          </w:tcPr>
+          <w:p>
+            <w:pPr>
+              <w:spacing w:after="0" w:line="240" w:lineRule="auto"/>
+              <w:rPr>
+                <w:rFonts w:ascii="Times New Roman" w:eastAsia="Times New Roman" w:hAnsi="Times New Roman" w:cs="Times New Roman"/>
+                <w:sz w:val="24"/>
+                <w:szCs w:val="24"/>
+                <w:lang w:eastAsia="en-CA"/>
+              </w:rPr>
+            </w:pPr>
+          </w:p>
+        </w:tc>
+        <w:tc>
+          <w:tcPr>
+            <w:tcW w:w="0" w:type="auto"/>
+            <w:tcBorders>
+              <w:top w:val="single" w:sz="8" w:space="0" w:color="000000"/>
+              <w:left w:val="single" w:sz="8" w:space="0" w:color="000000"/>
+              <w:bottom w:val="single" w:sz="8" w:space="0" w:color="000000"/>
+              <w:right w:val="single" w:sz="8" w:space="0" w:color="000000"/>
+            </w:tcBorders>
+            <w:tcMar>
+              <w:top w:w="100" w:type="dxa"/>
+              <w:left w:w="100" w:type="dxa"/>
+              <w:bottom w:w="100" w:type="dxa"/>
+              <w:right w:w="100" w:type="dxa"/>
+            </w:tcMar>
+            <w:hideMark/>
+          </w:tcPr>
+          <w:p>
+            <w:pPr>
+              <w:spacing w:after="0" w:line="240" w:lineRule="auto"/>
+              <w:jc w:val="right"/>
+              <w:rPr>
+                <w:rFonts w:ascii="Times New Roman" w:eastAsia="Times New Roman" w:hAnsi="Times New Roman" w:cs="Times New Roman"/>
+                <w:sz w:val="24"/>
+                <w:szCs w:val="24"/>
+                <w:lang w:eastAsia="en-CA"/>
+              </w:rPr>
+            </w:pPr>
+            <w:r>
+              <w:rPr>
+                <w:rFonts w:ascii="Calibri" w:eastAsia="Times New Roman" w:hAnsi="Calibri" w:cs="Calibri"/>
+                <w:color w:val="000000"/>
+                <w:lang w:eastAsia="en-CA"/>
+              </w:rPr>
+              <w:t>34,688</w:t>
+            </w:r>
+          </w:p>
+        </w:tc>
+      </w:tr>
+      <w:tr>
+        <w:tc>
+          <w:tcPr>
+            <w:tcW w:w="0" w:type="auto"/>
+            <w:tcBorders>
+              <w:top w:val="single" w:sz="8" w:space="0" w:color="000000"/>
+              <w:left w:val="single" w:sz="8" w:space="0" w:color="000000"/>
+              <w:bottom w:val="single" w:sz="8" w:space="0" w:color="000000"/>
+              <w:right w:val="single" w:sz="8" w:space="0" w:color="000000"/>
+            </w:tcBorders>
+            <w:tcMar>
+              <w:top w:w="100" w:type="dxa"/>
+              <w:left w:w="100" w:type="dxa"/>
+              <w:bottom w:w="100" w:type="dxa"/>
+              <w:right w:w="100" w:type="dxa"/>
+            </w:tcMar>
+            <w:hideMark/>
+          </w:tcPr>
+          <w:p>
+            <w:pPr>
+              <w:spacing w:after="0" w:line="240" w:lineRule="auto"/>
+              <w:rPr>
+                <w:rFonts w:ascii="Times New Roman" w:eastAsia="Times New Roman" w:hAnsi="Times New Roman" w:cs="Times New Roman"/>
+                <w:sz w:val="24"/>
+                <w:szCs w:val="24"/>
+                <w:lang w:eastAsia="en-CA"/>
+              </w:rPr>
+            </w:pPr>
+            <w:r>
+              <w:rPr>
+                <w:rFonts w:ascii="Calibri" w:eastAsia="Times New Roman" w:hAnsi="Calibri" w:cs="Calibri"/>
+                <w:color w:val="000000"/>
+                <w:lang w:eastAsia="en-CA"/>
+              </w:rPr>
+              <w:t>H</w:t>
+            </w:r>
+          </w:p>
+        </w:tc>
+        <w:tc>
+          <w:tcPr>
+            <w:tcW w:w="0" w:type="auto"/>
+            <w:tcBorders>
+              <w:top w:val="single" w:sz="8" w:space="0" w:color="000000"/>
+              <w:left w:val="single" w:sz="8" w:space="0" w:color="000000"/>
+              <w:bottom w:val="single" w:sz="8" w:space="0" w:color="000000"/>
+              <w:right w:val="single" w:sz="8" w:space="0" w:color="000000"/>
+            </w:tcBorders>
+            <w:tcMar>
+              <w:top w:w="100" w:type="dxa"/>
+              <w:left w:w="100" w:type="dxa"/>
+              <w:bottom w:w="100" w:type="dxa"/>
+              <w:right w:w="100" w:type="dxa"/>
+            </w:tcMar>
+            <w:hideMark/>
+          </w:tcPr>
+          <w:p>
+            <w:pPr>
+              <w:spacing w:after="0" w:line="240" w:lineRule="auto"/>
+              <w:rPr>
+                <w:rFonts w:ascii="Times New Roman" w:eastAsia="Times New Roman" w:hAnsi="Times New Roman" w:cs="Times New Roman"/>
+                <w:sz w:val="24"/>
+                <w:szCs w:val="24"/>
+                <w:lang w:eastAsia="en-CA"/>
+              </w:rPr>
+            </w:pPr>
+            <w:r>
+              <w:rPr>
+                <w:rFonts w:ascii="Calibri" w:eastAsia="Times New Roman" w:hAnsi="Calibri" w:cs="Calibri"/>
+                <w:color w:val="000000"/>
+                <w:lang w:eastAsia="en-CA"/>
+              </w:rPr>
+              <w:t>Horizontal - two or more significant strata within the same polygon; at least one of the strata is too small to delineate as a separate H polygon.</w:t>
+            </w:r>
+          </w:p>
+        </w:tc>
+        <w:tc>
+          <w:tcPr>
+            <w:tcW w:w="0" w:type="auto"/>
+            <w:tcBorders>
+              <w:top w:val="single" w:sz="8" w:space="0" w:color="000000"/>
+              <w:left w:val="single" w:sz="8" w:space="0" w:color="000000"/>
+              <w:bottom w:val="single" w:sz="8" w:space="0" w:color="000000"/>
+              <w:right w:val="single" w:sz="8" w:space="0" w:color="000000"/>
+            </w:tcBorders>
+            <w:tcMar>
+              <w:top w:w="100" w:type="dxa"/>
+              <w:left w:w="100" w:type="dxa"/>
+              <w:bottom w:w="100" w:type="dxa"/>
+              <w:right w:w="100" w:type="dxa"/>
+            </w:tcMar>
+            <w:hideMark/>
+          </w:tcPr>
+          <w:p>
+            <w:pPr>
+              <w:spacing w:after="0" w:line="240" w:lineRule="auto"/>
+              <w:jc w:val="right"/>
+              <w:rPr>
+                <w:rFonts w:ascii="Times New Roman" w:eastAsia="Times New Roman" w:hAnsi="Times New Roman" w:cs="Times New Roman"/>
+                <w:sz w:val="24"/>
+                <w:szCs w:val="24"/>
+                <w:lang w:eastAsia="en-CA"/>
+              </w:rPr>
+            </w:pPr>
+            <w:r>
+              <w:rPr>
+                <w:rFonts w:ascii="Calibri" w:eastAsia="Times New Roman" w:hAnsi="Calibri" w:cs="Calibri"/>
+                <w:color w:val="000000"/>
+                <w:lang w:eastAsia="en-CA"/>
+              </w:rPr>
+              <w:t>80,616</w:t>
+            </w:r>
+          </w:p>
+        </w:tc>
+        <w:tc>
+          <w:tcPr>
+            <w:tcW w:w="0" w:type="auto"/>
+            <w:tcBorders>
+              <w:top w:val="single" w:sz="8" w:space="0" w:color="000000"/>
+              <w:left w:val="single" w:sz="8" w:space="0" w:color="000000"/>
+              <w:bottom w:val="single" w:sz="8" w:space="0" w:color="000000"/>
+              <w:right w:val="single" w:sz="8" w:space="0" w:color="000000"/>
+            </w:tcBorders>
+            <w:tcMar>
+              <w:top w:w="100" w:type="dxa"/>
+              <w:left w:w="100" w:type="dxa"/>
+              <w:bottom w:w="100" w:type="dxa"/>
+              <w:right w:w="100" w:type="dxa"/>
+            </w:tcMar>
+            <w:hideMark/>
+          </w:tcPr>
+          <w:p>
+            <w:pPr>
+              <w:spacing w:after="0" w:line="240" w:lineRule="auto"/>
+              <w:jc w:val="right"/>
+              <w:rPr>
+                <w:rFonts w:ascii="Times New Roman" w:eastAsia="Times New Roman" w:hAnsi="Times New Roman" w:cs="Times New Roman"/>
+                <w:sz w:val="24"/>
+                <w:szCs w:val="24"/>
+                <w:lang w:eastAsia="en-CA"/>
+              </w:rPr>
+            </w:pPr>
+            <w:r>
+              <w:rPr>
+                <w:rFonts w:ascii="Calibri" w:eastAsia="Times New Roman" w:hAnsi="Calibri" w:cs="Calibri"/>
+                <w:color w:val="000000"/>
+                <w:lang w:eastAsia="en-CA"/>
+              </w:rPr>
+              <w:t>452</w:t>
+            </w:r>
+          </w:p>
+        </w:tc>
+        <w:tc>
+          <w:tcPr>
+            <w:tcW w:w="0" w:type="auto"/>
+            <w:tcBorders>
+              <w:top w:val="single" w:sz="8" w:space="0" w:color="000000"/>
+              <w:left w:val="single" w:sz="8" w:space="0" w:color="000000"/>
+              <w:bottom w:val="single" w:sz="8" w:space="0" w:color="000000"/>
+              <w:right w:val="single" w:sz="8" w:space="0" w:color="000000"/>
+            </w:tcBorders>
+            <w:tcMar>
+              <w:top w:w="100" w:type="dxa"/>
+              <w:left w:w="100" w:type="dxa"/>
+              <w:bottom w:w="100" w:type="dxa"/>
+              <w:right w:w="100" w:type="dxa"/>
+            </w:tcMar>
+            <w:hideMark/>
+          </w:tcPr>
+          <w:p>
+            <w:pPr>
+              <w:spacing w:after="0" w:line="240" w:lineRule="auto"/>
+              <w:rPr>
+                <w:rFonts w:ascii="Times New Roman" w:eastAsia="Times New Roman" w:hAnsi="Times New Roman" w:cs="Times New Roman"/>
+                <w:sz w:val="24"/>
+                <w:szCs w:val="24"/>
+                <w:lang w:eastAsia="en-CA"/>
+              </w:rPr>
+            </w:pPr>
+          </w:p>
+        </w:tc>
+        <w:tc>
+          <w:tcPr>
+            <w:tcW w:w="0" w:type="auto"/>
+            <w:tcBorders>
+              <w:top w:val="single" w:sz="8" w:space="0" w:color="000000"/>
+              <w:left w:val="single" w:sz="8" w:space="0" w:color="000000"/>
+              <w:bottom w:val="single" w:sz="8" w:space="0" w:color="000000"/>
+              <w:right w:val="single" w:sz="8" w:space="0" w:color="000000"/>
+            </w:tcBorders>
+            <w:tcMar>
+              <w:top w:w="100" w:type="dxa"/>
+              <w:left w:w="100" w:type="dxa"/>
+              <w:bottom w:w="100" w:type="dxa"/>
+              <w:right w:w="100" w:type="dxa"/>
+            </w:tcMar>
+            <w:hideMark/>
+          </w:tcPr>
+          <w:p>
+            <w:pPr>
+              <w:spacing w:after="0" w:line="240" w:lineRule="auto"/>
+              <w:rPr>
+                <w:rFonts w:ascii="Times New Roman" w:eastAsia="Times New Roman" w:hAnsi="Times New Roman" w:cs="Times New Roman"/>
+                <w:sz w:val="24"/>
+                <w:szCs w:val="24"/>
+                <w:lang w:eastAsia="en-CA"/>
+              </w:rPr>
+            </w:pPr>
+          </w:p>
+        </w:tc>
+      </w:tr>
+      <w:tr>
+        <w:tc>
+          <w:tcPr>
+            <w:tcW w:w="0" w:type="auto"/>
+            <w:tcBorders>
+              <w:top w:val="single" w:sz="8" w:space="0" w:color="000000"/>
+              <w:left w:val="single" w:sz="8" w:space="0" w:color="000000"/>
+              <w:bottom w:val="single" w:sz="8" w:space="0" w:color="000000"/>
+              <w:right w:val="single" w:sz="8" w:space="0" w:color="000000"/>
+            </w:tcBorders>
+            <w:tcMar>
+              <w:top w:w="100" w:type="dxa"/>
+              <w:left w:w="100" w:type="dxa"/>
+              <w:bottom w:w="100" w:type="dxa"/>
+              <w:right w:w="100" w:type="dxa"/>
+            </w:tcMar>
+            <w:hideMark/>
+          </w:tcPr>
+          <w:p>
+            <w:pPr>
+              <w:spacing w:after="0" w:line="240" w:lineRule="auto"/>
+              <w:rPr>
+                <w:rFonts w:ascii="Times New Roman" w:eastAsia="Times New Roman" w:hAnsi="Times New Roman" w:cs="Times New Roman"/>
+                <w:sz w:val="24"/>
+                <w:szCs w:val="24"/>
+                <w:lang w:eastAsia="en-CA"/>
+              </w:rPr>
+            </w:pPr>
+            <w:r>
+              <w:rPr>
+                <w:rFonts w:ascii="Calibri" w:eastAsia="Times New Roman" w:hAnsi="Calibri" w:cs="Calibri"/>
+                <w:color w:val="000000"/>
+                <w:lang w:eastAsia="en-CA"/>
+              </w:rPr>
+              <w:t>U</w:t>
+            </w:r>
+          </w:p>
+        </w:tc>
+        <w:tc>
+          <w:tcPr>
+            <w:tcW w:w="0" w:type="auto"/>
+            <w:tcBorders>
+              <w:top w:val="single" w:sz="8" w:space="0" w:color="000000"/>
+              <w:left w:val="single" w:sz="8" w:space="0" w:color="000000"/>
+              <w:bottom w:val="single" w:sz="8" w:space="0" w:color="000000"/>
+              <w:right w:val="single" w:sz="8" w:space="0" w:color="000000"/>
+            </w:tcBorders>
+            <w:tcMar>
+              <w:top w:w="100" w:type="dxa"/>
+              <w:left w:w="100" w:type="dxa"/>
+              <w:bottom w:w="100" w:type="dxa"/>
+              <w:right w:w="100" w:type="dxa"/>
+            </w:tcMar>
+            <w:hideMark/>
+          </w:tcPr>
+          <w:p>
+            <w:pPr>
+              <w:spacing w:after="0" w:line="240" w:lineRule="auto"/>
+              <w:rPr>
+                <w:rFonts w:ascii="Times New Roman" w:eastAsia="Times New Roman" w:hAnsi="Times New Roman" w:cs="Times New Roman"/>
+                <w:sz w:val="24"/>
+                <w:szCs w:val="24"/>
+                <w:lang w:eastAsia="en-CA"/>
+              </w:rPr>
+            </w:pPr>
+          </w:p>
+        </w:tc>
+        <w:tc>
+          <w:tcPr>
+            <w:tcW w:w="0" w:type="auto"/>
+            <w:tcBorders>
+              <w:top w:val="single" w:sz="8" w:space="0" w:color="000000"/>
+              <w:left w:val="single" w:sz="8" w:space="0" w:color="000000"/>
+              <w:bottom w:val="single" w:sz="8" w:space="0" w:color="000000"/>
+              <w:right w:val="single" w:sz="8" w:space="0" w:color="000000"/>
+            </w:tcBorders>
+            <w:tcMar>
+              <w:top w:w="100" w:type="dxa"/>
+              <w:left w:w="100" w:type="dxa"/>
+              <w:bottom w:w="100" w:type="dxa"/>
+              <w:right w:w="100" w:type="dxa"/>
+            </w:tcMar>
+            <w:hideMark/>
+          </w:tcPr>
+          <w:p>
+            <w:pPr>
+              <w:spacing w:after="0" w:line="240" w:lineRule="auto"/>
+              <w:jc w:val="right"/>
+              <w:rPr>
+                <w:rFonts w:ascii="Times New Roman" w:eastAsia="Times New Roman" w:hAnsi="Times New Roman" w:cs="Times New Roman"/>
+                <w:sz w:val="24"/>
+                <w:szCs w:val="24"/>
+                <w:lang w:eastAsia="en-CA"/>
+              </w:rPr>
+            </w:pPr>
+            <w:r>
+              <w:rPr>
+                <w:rFonts w:ascii="Calibri" w:eastAsia="Times New Roman" w:hAnsi="Calibri" w:cs="Calibri"/>
+                <w:color w:val="000000"/>
+                <w:lang w:eastAsia="en-CA"/>
+              </w:rPr>
+              <w:t>5,169</w:t>
+            </w:r>
+          </w:p>
+        </w:tc>
+        <w:tc>
+          <w:tcPr>
+            <w:tcW w:w="0" w:type="auto"/>
+            <w:tcBorders>
+              <w:top w:val="single" w:sz="8" w:space="0" w:color="000000"/>
+              <w:left w:val="single" w:sz="8" w:space="0" w:color="000000"/>
+              <w:bottom w:val="single" w:sz="8" w:space="0" w:color="000000"/>
+              <w:right w:val="single" w:sz="8" w:space="0" w:color="000000"/>
+            </w:tcBorders>
+            <w:tcMar>
+              <w:top w:w="100" w:type="dxa"/>
+              <w:left w:w="100" w:type="dxa"/>
+              <w:bottom w:w="100" w:type="dxa"/>
+              <w:right w:w="100" w:type="dxa"/>
+            </w:tcMar>
+            <w:hideMark/>
+          </w:tcPr>
+          <w:p>
+            <w:pPr>
+              <w:spacing w:after="0" w:line="240" w:lineRule="auto"/>
+              <w:rPr>
+                <w:rFonts w:ascii="Times New Roman" w:eastAsia="Times New Roman" w:hAnsi="Times New Roman" w:cs="Times New Roman"/>
+                <w:sz w:val="24"/>
+                <w:szCs w:val="24"/>
+                <w:lang w:eastAsia="en-CA"/>
+              </w:rPr>
+            </w:pPr>
+          </w:p>
+        </w:tc>
+        <w:tc>
+          <w:tcPr>
+            <w:tcW w:w="0" w:type="auto"/>
+            <w:tcBorders>
+              <w:top w:val="single" w:sz="8" w:space="0" w:color="000000"/>
+              <w:left w:val="single" w:sz="8" w:space="0" w:color="000000"/>
+              <w:bottom w:val="single" w:sz="8" w:space="0" w:color="000000"/>
+              <w:right w:val="single" w:sz="8" w:space="0" w:color="000000"/>
+            </w:tcBorders>
+            <w:tcMar>
+              <w:top w:w="100" w:type="dxa"/>
+              <w:left w:w="100" w:type="dxa"/>
+              <w:bottom w:w="100" w:type="dxa"/>
+              <w:right w:w="100" w:type="dxa"/>
+            </w:tcMar>
+            <w:hideMark/>
+          </w:tcPr>
+          <w:p>
+            <w:pPr>
+              <w:spacing w:after="0" w:line="240" w:lineRule="auto"/>
+              <w:rPr>
+                <w:rFonts w:ascii="Times New Roman" w:eastAsia="Times New Roman" w:hAnsi="Times New Roman" w:cs="Times New Roman"/>
+                <w:sz w:val="24"/>
+                <w:szCs w:val="24"/>
+                <w:lang w:eastAsia="en-CA"/>
+              </w:rPr>
+            </w:pPr>
+          </w:p>
+        </w:tc>
+        <w:tc>
+          <w:tcPr>
+            <w:tcW w:w="0" w:type="auto"/>
+            <w:tcBorders>
+              <w:top w:val="single" w:sz="8" w:space="0" w:color="000000"/>
+              <w:left w:val="single" w:sz="8" w:space="0" w:color="000000"/>
+              <w:bottom w:val="single" w:sz="8" w:space="0" w:color="000000"/>
+              <w:right w:val="single" w:sz="8" w:space="0" w:color="000000"/>
+            </w:tcBorders>
+            <w:tcMar>
+              <w:top w:w="100" w:type="dxa"/>
+              <w:left w:w="100" w:type="dxa"/>
+              <w:bottom w:w="100" w:type="dxa"/>
+              <w:right w:w="100" w:type="dxa"/>
+            </w:tcMar>
+            <w:hideMark/>
+          </w:tcPr>
+          <w:p>
+            <w:pPr>
+              <w:spacing w:after="0" w:line="240" w:lineRule="auto"/>
+              <w:rPr>
+                <w:rFonts w:ascii="Times New Roman" w:eastAsia="Times New Roman" w:hAnsi="Times New Roman" w:cs="Times New Roman"/>
+                <w:sz w:val="24"/>
+                <w:szCs w:val="24"/>
+                <w:lang w:eastAsia="en-CA"/>
+              </w:rPr>
+            </w:pPr>
+          </w:p>
+        </w:tc>
+      </w:tr>
+      <w:tr>
+        <w:tc>
+          <w:tcPr>
+            <w:tcW w:w="0" w:type="auto"/>
+            <w:tcBorders>
+              <w:top w:val="single" w:sz="8" w:space="0" w:color="000000"/>
+              <w:left w:val="single" w:sz="8" w:space="0" w:color="000000"/>
+              <w:bottom w:val="single" w:sz="8" w:space="0" w:color="000000"/>
+              <w:right w:val="single" w:sz="8" w:space="0" w:color="000000"/>
+            </w:tcBorders>
+            <w:tcMar>
+              <w:top w:w="100" w:type="dxa"/>
+              <w:left w:w="100" w:type="dxa"/>
+              <w:bottom w:w="100" w:type="dxa"/>
+              <w:right w:w="100" w:type="dxa"/>
+            </w:tcMar>
+            <w:hideMark/>
+          </w:tcPr>
+          <w:p>
+            <w:pPr>
+              <w:spacing w:after="0" w:line="240" w:lineRule="auto"/>
+              <w:rPr>
+                <w:rFonts w:ascii="Times New Roman" w:eastAsia="Times New Roman" w:hAnsi="Times New Roman" w:cs="Times New Roman"/>
+                <w:sz w:val="24"/>
+                <w:szCs w:val="24"/>
+                <w:lang w:eastAsia="en-CA"/>
+              </w:rPr>
+            </w:pPr>
+            <w:r>
+              <w:rPr>
+                <w:rFonts w:ascii="Calibri" w:eastAsia="Times New Roman" w:hAnsi="Calibri" w:cs="Calibri"/>
+                <w:color w:val="000000"/>
+                <w:lang w:eastAsia="en-CA"/>
+              </w:rPr>
+              <w:t>V</w:t>
+            </w:r>
+          </w:p>
+        </w:tc>
+        <w:tc>
+          <w:tcPr>
+            <w:tcW w:w="0" w:type="auto"/>
+            <w:tcBorders>
+              <w:top w:val="single" w:sz="8" w:space="0" w:color="000000"/>
+              <w:left w:val="single" w:sz="8" w:space="0" w:color="000000"/>
+              <w:bottom w:val="single" w:sz="8" w:space="0" w:color="000000"/>
+              <w:right w:val="single" w:sz="8" w:space="0" w:color="000000"/>
+            </w:tcBorders>
+            <w:tcMar>
+              <w:top w:w="100" w:type="dxa"/>
+              <w:left w:w="100" w:type="dxa"/>
+              <w:bottom w:w="100" w:type="dxa"/>
+              <w:right w:w="100" w:type="dxa"/>
+            </w:tcMar>
+            <w:hideMark/>
+          </w:tcPr>
+          <w:p>
+            <w:pPr>
+              <w:spacing w:after="0" w:line="240" w:lineRule="auto"/>
+              <w:rPr>
+                <w:rFonts w:ascii="Times New Roman" w:eastAsia="Times New Roman" w:hAnsi="Times New Roman" w:cs="Times New Roman"/>
+                <w:sz w:val="24"/>
+                <w:szCs w:val="24"/>
+                <w:lang w:eastAsia="en-CA"/>
+              </w:rPr>
+            </w:pPr>
+          </w:p>
+        </w:tc>
+        <w:tc>
+          <w:tcPr>
+            <w:tcW w:w="0" w:type="auto"/>
+            <w:tcBorders>
+              <w:top w:val="single" w:sz="8" w:space="0" w:color="000000"/>
+              <w:left w:val="single" w:sz="8" w:space="0" w:color="000000"/>
+              <w:bottom w:val="single" w:sz="8" w:space="0" w:color="000000"/>
+              <w:right w:val="single" w:sz="8" w:space="0" w:color="000000"/>
+            </w:tcBorders>
+            <w:tcMar>
+              <w:top w:w="100" w:type="dxa"/>
+              <w:left w:w="100" w:type="dxa"/>
+              <w:bottom w:w="100" w:type="dxa"/>
+              <w:right w:w="100" w:type="dxa"/>
+            </w:tcMar>
+            <w:hideMark/>
+          </w:tcPr>
+          <w:p>
+            <w:pPr>
+              <w:spacing w:after="0" w:line="240" w:lineRule="auto"/>
+              <w:jc w:val="right"/>
+              <w:rPr>
+                <w:rFonts w:ascii="Times New Roman" w:eastAsia="Times New Roman" w:hAnsi="Times New Roman" w:cs="Times New Roman"/>
+                <w:sz w:val="24"/>
+                <w:szCs w:val="24"/>
+                <w:lang w:eastAsia="en-CA"/>
+              </w:rPr>
+            </w:pPr>
+            <w:r>
+              <w:rPr>
+                <w:rFonts w:ascii="Calibri" w:eastAsia="Times New Roman" w:hAnsi="Calibri" w:cs="Calibri"/>
+                <w:color w:val="000000"/>
+                <w:lang w:eastAsia="en-CA"/>
+              </w:rPr>
+              <w:t>4,118,005</w:t>
+            </w:r>
+          </w:p>
+        </w:tc>
+        <w:tc>
+          <w:tcPr>
+            <w:tcW w:w="0" w:type="auto"/>
+            <w:tcBorders>
+              <w:top w:val="single" w:sz="8" w:space="0" w:color="000000"/>
+              <w:left w:val="single" w:sz="8" w:space="0" w:color="000000"/>
+              <w:bottom w:val="single" w:sz="8" w:space="0" w:color="000000"/>
+              <w:right w:val="single" w:sz="8" w:space="0" w:color="000000"/>
+            </w:tcBorders>
+            <w:tcMar>
+              <w:top w:w="100" w:type="dxa"/>
+              <w:left w:w="100" w:type="dxa"/>
+              <w:bottom w:w="100" w:type="dxa"/>
+              <w:right w:w="100" w:type="dxa"/>
+            </w:tcMar>
+            <w:hideMark/>
+          </w:tcPr>
+          <w:p>
+            <w:pPr>
+              <w:spacing w:after="0" w:line="240" w:lineRule="auto"/>
+              <w:rPr>
+                <w:rFonts w:ascii="Times New Roman" w:eastAsia="Times New Roman" w:hAnsi="Times New Roman" w:cs="Times New Roman"/>
+                <w:sz w:val="24"/>
+                <w:szCs w:val="24"/>
+                <w:lang w:eastAsia="en-CA"/>
+              </w:rPr>
+            </w:pPr>
+          </w:p>
+        </w:tc>
+        <w:tc>
+          <w:tcPr>
+            <w:tcW w:w="0" w:type="auto"/>
+            <w:tcBorders>
+              <w:top w:val="single" w:sz="8" w:space="0" w:color="000000"/>
+              <w:left w:val="single" w:sz="8" w:space="0" w:color="000000"/>
+              <w:bottom w:val="single" w:sz="8" w:space="0" w:color="000000"/>
+              <w:right w:val="single" w:sz="8" w:space="0" w:color="000000"/>
+            </w:tcBorders>
+            <w:tcMar>
+              <w:top w:w="100" w:type="dxa"/>
+              <w:left w:w="100" w:type="dxa"/>
+              <w:bottom w:w="100" w:type="dxa"/>
+              <w:right w:w="100" w:type="dxa"/>
+            </w:tcMar>
+            <w:hideMark/>
+          </w:tcPr>
+          <w:p>
+            <w:pPr>
+              <w:spacing w:after="0" w:line="240" w:lineRule="auto"/>
+              <w:rPr>
+                <w:rFonts w:ascii="Times New Roman" w:eastAsia="Times New Roman" w:hAnsi="Times New Roman" w:cs="Times New Roman"/>
+                <w:sz w:val="24"/>
+                <w:szCs w:val="24"/>
+                <w:lang w:eastAsia="en-CA"/>
+              </w:rPr>
+            </w:pPr>
+          </w:p>
+        </w:tc>
+        <w:tc>
+          <w:tcPr>
+            <w:tcW w:w="0" w:type="auto"/>
+            <w:tcBorders>
+              <w:top w:val="single" w:sz="8" w:space="0" w:color="000000"/>
+              <w:left w:val="single" w:sz="8" w:space="0" w:color="000000"/>
+              <w:bottom w:val="single" w:sz="8" w:space="0" w:color="000000"/>
+              <w:right w:val="single" w:sz="8" w:space="0" w:color="000000"/>
+            </w:tcBorders>
+            <w:tcMar>
+              <w:top w:w="100" w:type="dxa"/>
+              <w:left w:w="100" w:type="dxa"/>
+              <w:bottom w:w="100" w:type="dxa"/>
+              <w:right w:w="100" w:type="dxa"/>
+            </w:tcMar>
+            <w:hideMark/>
+          </w:tcPr>
+          <w:p>
+            <w:pPr>
+              <w:spacing w:after="0" w:line="240" w:lineRule="auto"/>
+              <w:rPr>
+                <w:rFonts w:ascii="Times New Roman" w:eastAsia="Times New Roman" w:hAnsi="Times New Roman" w:cs="Times New Roman"/>
+                <w:sz w:val="24"/>
+                <w:szCs w:val="24"/>
+                <w:lang w:eastAsia="en-CA"/>
+              </w:rPr>
+            </w:pPr>
+          </w:p>
+        </w:tc>
+      </w:tr>
+      <w:tr>
+        <w:tc>
+          <w:tcPr>
+            <w:tcW w:w="0" w:type="auto"/>
+            <w:tcBorders>
+              <w:top w:val="single" w:sz="8" w:space="0" w:color="000000"/>
+              <w:left w:val="single" w:sz="8" w:space="0" w:color="000000"/>
+              <w:bottom w:val="single" w:sz="8" w:space="0" w:color="000000"/>
+              <w:right w:val="single" w:sz="8" w:space="0" w:color="000000"/>
+            </w:tcBorders>
+            <w:tcMar>
+              <w:top w:w="100" w:type="dxa"/>
+              <w:left w:w="100" w:type="dxa"/>
+              <w:bottom w:w="100" w:type="dxa"/>
+              <w:right w:w="100" w:type="dxa"/>
+            </w:tcMar>
+            <w:hideMark/>
+          </w:tcPr>
+          <w:p>
+            <w:pPr>
+              <w:spacing w:after="0" w:line="240" w:lineRule="auto"/>
+              <w:rPr>
+                <w:rFonts w:ascii="Times New Roman" w:eastAsia="Times New Roman" w:hAnsi="Times New Roman" w:cs="Times New Roman"/>
+                <w:sz w:val="24"/>
+                <w:szCs w:val="24"/>
+                <w:lang w:eastAsia="en-CA"/>
+              </w:rPr>
+            </w:pPr>
+            <w:r>
+              <w:rPr>
+                <w:rFonts w:ascii="Calibri" w:eastAsia="Times New Roman" w:hAnsi="Calibri" w:cs="Calibri"/>
+                <w:color w:val="000000"/>
+                <w:lang w:eastAsia="en-CA"/>
+              </w:rPr>
+              <w:t>-1111</w:t>
+            </w:r>
+          </w:p>
+        </w:tc>
+        <w:tc>
+          <w:tcPr>
+            <w:tcW w:w="0" w:type="auto"/>
+            <w:tcBorders>
+              <w:top w:val="single" w:sz="8" w:space="0" w:color="000000"/>
+              <w:left w:val="single" w:sz="8" w:space="0" w:color="000000"/>
+              <w:bottom w:val="single" w:sz="8" w:space="0" w:color="000000"/>
+              <w:right w:val="single" w:sz="8" w:space="0" w:color="000000"/>
+            </w:tcBorders>
+            <w:tcMar>
+              <w:top w:w="100" w:type="dxa"/>
+              <w:left w:w="100" w:type="dxa"/>
+              <w:bottom w:w="100" w:type="dxa"/>
+              <w:right w:w="100" w:type="dxa"/>
+            </w:tcMar>
+            <w:hideMark/>
+          </w:tcPr>
+          <w:p>
+            <w:pPr>
+              <w:spacing w:after="0" w:line="240" w:lineRule="auto"/>
+              <w:rPr>
+                <w:rFonts w:ascii="Times New Roman" w:eastAsia="Times New Roman" w:hAnsi="Times New Roman" w:cs="Times New Roman"/>
+                <w:sz w:val="24"/>
+                <w:szCs w:val="24"/>
+                <w:lang w:eastAsia="en-CA"/>
+              </w:rPr>
+            </w:pPr>
+          </w:p>
+        </w:tc>
+        <w:tc>
+          <w:tcPr>
+            <w:tcW w:w="0" w:type="auto"/>
+            <w:tcBorders>
+              <w:top w:val="single" w:sz="8" w:space="0" w:color="000000"/>
+              <w:left w:val="single" w:sz="8" w:space="0" w:color="000000"/>
+              <w:bottom w:val="single" w:sz="8" w:space="0" w:color="000000"/>
+              <w:right w:val="single" w:sz="8" w:space="0" w:color="000000"/>
+            </w:tcBorders>
+            <w:tcMar>
+              <w:top w:w="100" w:type="dxa"/>
+              <w:left w:w="100" w:type="dxa"/>
+              <w:bottom w:w="100" w:type="dxa"/>
+              <w:right w:w="100" w:type="dxa"/>
+            </w:tcMar>
+            <w:hideMark/>
+          </w:tcPr>
+          <w:p>
+            <w:pPr>
+              <w:spacing w:after="0" w:line="240" w:lineRule="auto"/>
+              <w:jc w:val="right"/>
+              <w:rPr>
+                <w:rFonts w:ascii="Times New Roman" w:eastAsia="Times New Roman" w:hAnsi="Times New Roman" w:cs="Times New Roman"/>
+                <w:sz w:val="24"/>
+                <w:szCs w:val="24"/>
+                <w:lang w:eastAsia="en-CA"/>
+              </w:rPr>
+            </w:pPr>
+            <w:r>
+              <w:rPr>
+                <w:rFonts w:ascii="Calibri" w:eastAsia="Times New Roman" w:hAnsi="Calibri" w:cs="Calibri"/>
+                <w:color w:val="000000"/>
+                <w:lang w:eastAsia="en-CA"/>
+              </w:rPr>
+              <w:t>1,409,885</w:t>
+            </w:r>
+          </w:p>
+        </w:tc>
+        <w:tc>
+          <w:tcPr>
+            <w:tcW w:w="0" w:type="auto"/>
+            <w:tcBorders>
+              <w:top w:val="single" w:sz="8" w:space="0" w:color="000000"/>
+              <w:left w:val="single" w:sz="8" w:space="0" w:color="000000"/>
+              <w:bottom w:val="single" w:sz="8" w:space="0" w:color="000000"/>
+              <w:right w:val="single" w:sz="8" w:space="0" w:color="000000"/>
+            </w:tcBorders>
+            <w:tcMar>
+              <w:top w:w="100" w:type="dxa"/>
+              <w:left w:w="100" w:type="dxa"/>
+              <w:bottom w:w="100" w:type="dxa"/>
+              <w:right w:w="100" w:type="dxa"/>
+            </w:tcMar>
+            <w:hideMark/>
+          </w:tcPr>
+          <w:p>
+            <w:pPr>
+              <w:spacing w:after="0" w:line="240" w:lineRule="auto"/>
+              <w:jc w:val="right"/>
+              <w:rPr>
+                <w:rFonts w:ascii="Times New Roman" w:eastAsia="Times New Roman" w:hAnsi="Times New Roman" w:cs="Times New Roman"/>
+                <w:sz w:val="24"/>
+                <w:szCs w:val="24"/>
+                <w:lang w:eastAsia="en-CA"/>
+              </w:rPr>
+            </w:pPr>
+            <w:r>
+              <w:rPr>
+                <w:rFonts w:ascii="Calibri" w:eastAsia="Times New Roman" w:hAnsi="Calibri" w:cs="Calibri"/>
+                <w:color w:val="000000"/>
+                <w:lang w:eastAsia="en-CA"/>
+              </w:rPr>
+              <w:t>5374</w:t>
+            </w:r>
+          </w:p>
+        </w:tc>
+        <w:tc>
+          <w:tcPr>
+            <w:tcW w:w="0" w:type="auto"/>
+            <w:tcBorders>
+              <w:top w:val="single" w:sz="8" w:space="0" w:color="000000"/>
+              <w:left w:val="single" w:sz="8" w:space="0" w:color="000000"/>
+              <w:bottom w:val="single" w:sz="8" w:space="0" w:color="000000"/>
+              <w:right w:val="single" w:sz="8" w:space="0" w:color="000000"/>
+            </w:tcBorders>
+            <w:tcMar>
+              <w:top w:w="100" w:type="dxa"/>
+              <w:left w:w="100" w:type="dxa"/>
+              <w:bottom w:w="100" w:type="dxa"/>
+              <w:right w:w="100" w:type="dxa"/>
+            </w:tcMar>
+            <w:hideMark/>
+          </w:tcPr>
+          <w:p>
+            <w:pPr>
+              <w:spacing w:after="0" w:line="240" w:lineRule="auto"/>
+              <w:rPr>
+                <w:rFonts w:ascii="Times New Roman" w:eastAsia="Times New Roman" w:hAnsi="Times New Roman" w:cs="Times New Roman"/>
+                <w:sz w:val="24"/>
+                <w:szCs w:val="24"/>
+                <w:lang w:eastAsia="en-CA"/>
+              </w:rPr>
+            </w:pPr>
+          </w:p>
+        </w:tc>
+        <w:tc>
+          <w:tcPr>
+            <w:tcW w:w="0" w:type="auto"/>
+            <w:tcBorders>
+              <w:top w:val="single" w:sz="8" w:space="0" w:color="000000"/>
+              <w:left w:val="single" w:sz="8" w:space="0" w:color="000000"/>
+              <w:bottom w:val="single" w:sz="8" w:space="0" w:color="000000"/>
+              <w:right w:val="single" w:sz="8" w:space="0" w:color="000000"/>
+            </w:tcBorders>
+            <w:tcMar>
+              <w:top w:w="100" w:type="dxa"/>
+              <w:left w:w="100" w:type="dxa"/>
+              <w:bottom w:w="100" w:type="dxa"/>
+              <w:right w:w="100" w:type="dxa"/>
+            </w:tcMar>
+            <w:hideMark/>
+          </w:tcPr>
+          <w:p>
+            <w:pPr>
+              <w:spacing w:after="0" w:line="240" w:lineRule="auto"/>
+              <w:rPr>
+                <w:rFonts w:ascii="Times New Roman" w:eastAsia="Times New Roman" w:hAnsi="Times New Roman" w:cs="Times New Roman"/>
+                <w:sz w:val="24"/>
+                <w:szCs w:val="24"/>
+                <w:lang w:eastAsia="en-CA"/>
+              </w:rPr>
+            </w:pPr>
+          </w:p>
+        </w:tc>
+      </w:tr>
+      <w:tr>
+        <w:tc>
+          <w:tcPr>
+            <w:tcW w:w="0" w:type="auto"/>
+            <w:tcBorders>
+              <w:top w:val="single" w:sz="8" w:space="0" w:color="000000"/>
+              <w:left w:val="single" w:sz="8" w:space="0" w:color="000000"/>
+              <w:bottom w:val="single" w:sz="8" w:space="0" w:color="000000"/>
+              <w:right w:val="single" w:sz="8" w:space="0" w:color="000000"/>
+            </w:tcBorders>
+            <w:tcMar>
+              <w:top w:w="100" w:type="dxa"/>
+              <w:left w:w="100" w:type="dxa"/>
+              <w:bottom w:w="100" w:type="dxa"/>
+              <w:right w:w="100" w:type="dxa"/>
+            </w:tcMar>
+            <w:hideMark/>
+          </w:tcPr>
+          <w:p>
+            <w:pPr>
+              <w:spacing w:after="0" w:line="240" w:lineRule="auto"/>
+              <w:rPr>
+                <w:rFonts w:ascii="Times New Roman" w:eastAsia="Times New Roman" w:hAnsi="Times New Roman" w:cs="Times New Roman"/>
+                <w:sz w:val="24"/>
+                <w:szCs w:val="24"/>
+                <w:lang w:eastAsia="en-CA"/>
+              </w:rPr>
+            </w:pPr>
+            <w:r>
+              <w:rPr>
+                <w:rFonts w:ascii="Calibri" w:eastAsia="Times New Roman" w:hAnsi="Calibri" w:cs="Calibri"/>
+                <w:color w:val="000000"/>
+                <w:lang w:eastAsia="en-CA"/>
+              </w:rPr>
+              <w:t>-9999</w:t>
+            </w:r>
+          </w:p>
+        </w:tc>
+        <w:tc>
+          <w:tcPr>
+            <w:tcW w:w="0" w:type="auto"/>
+            <w:tcBorders>
+              <w:top w:val="single" w:sz="8" w:space="0" w:color="000000"/>
+              <w:left w:val="single" w:sz="8" w:space="0" w:color="000000"/>
+              <w:bottom w:val="single" w:sz="8" w:space="0" w:color="000000"/>
+              <w:right w:val="single" w:sz="8" w:space="0" w:color="000000"/>
+            </w:tcBorders>
+            <w:tcMar>
+              <w:top w:w="100" w:type="dxa"/>
+              <w:left w:w="100" w:type="dxa"/>
+              <w:bottom w:w="100" w:type="dxa"/>
+              <w:right w:w="100" w:type="dxa"/>
+            </w:tcMar>
+            <w:hideMark/>
+          </w:tcPr>
+          <w:p>
+            <w:pPr>
+              <w:spacing w:after="0" w:line="240" w:lineRule="auto"/>
+              <w:rPr>
+                <w:rFonts w:ascii="Times New Roman" w:eastAsia="Times New Roman" w:hAnsi="Times New Roman" w:cs="Times New Roman"/>
+                <w:sz w:val="24"/>
+                <w:szCs w:val="24"/>
+                <w:lang w:eastAsia="en-CA"/>
+              </w:rPr>
+            </w:pPr>
+          </w:p>
+        </w:tc>
+        <w:tc>
+          <w:tcPr>
+            <w:tcW w:w="0" w:type="auto"/>
+            <w:tcBorders>
+              <w:top w:val="single" w:sz="8" w:space="0" w:color="000000"/>
+              <w:left w:val="single" w:sz="8" w:space="0" w:color="000000"/>
+              <w:bottom w:val="single" w:sz="8" w:space="0" w:color="000000"/>
+              <w:right w:val="single" w:sz="8" w:space="0" w:color="000000"/>
+            </w:tcBorders>
+            <w:tcMar>
+              <w:top w:w="100" w:type="dxa"/>
+              <w:left w:w="100" w:type="dxa"/>
+              <w:bottom w:w="100" w:type="dxa"/>
+              <w:right w:w="100" w:type="dxa"/>
+            </w:tcMar>
+            <w:hideMark/>
+          </w:tcPr>
+          <w:p>
+            <w:pPr>
+              <w:spacing w:after="0" w:line="240" w:lineRule="auto"/>
+              <w:jc w:val="right"/>
+              <w:rPr>
+                <w:rFonts w:ascii="Times New Roman" w:eastAsia="Times New Roman" w:hAnsi="Times New Roman" w:cs="Times New Roman"/>
+                <w:sz w:val="24"/>
+                <w:szCs w:val="24"/>
+                <w:lang w:eastAsia="en-CA"/>
+              </w:rPr>
+            </w:pPr>
+            <w:r>
+              <w:rPr>
+                <w:rFonts w:ascii="Calibri" w:eastAsia="Times New Roman" w:hAnsi="Calibri" w:cs="Calibri"/>
+                <w:color w:val="000000"/>
+                <w:lang w:eastAsia="en-CA"/>
+              </w:rPr>
+              <w:t>18</w:t>
+            </w:r>
+          </w:p>
+        </w:tc>
+        <w:tc>
+          <w:tcPr>
+            <w:tcW w:w="0" w:type="auto"/>
+            <w:tcBorders>
+              <w:top w:val="single" w:sz="8" w:space="0" w:color="000000"/>
+              <w:left w:val="single" w:sz="8" w:space="0" w:color="000000"/>
+              <w:bottom w:val="single" w:sz="8" w:space="0" w:color="000000"/>
+              <w:right w:val="single" w:sz="8" w:space="0" w:color="000000"/>
+            </w:tcBorders>
+            <w:tcMar>
+              <w:top w:w="100" w:type="dxa"/>
+              <w:left w:w="100" w:type="dxa"/>
+              <w:bottom w:w="100" w:type="dxa"/>
+              <w:right w:w="100" w:type="dxa"/>
+            </w:tcMar>
+            <w:hideMark/>
+          </w:tcPr>
+          <w:p>
+            <w:pPr>
+              <w:spacing w:after="0" w:line="240" w:lineRule="auto"/>
+              <w:jc w:val="right"/>
+              <w:rPr>
+                <w:rFonts w:ascii="Times New Roman" w:eastAsia="Times New Roman" w:hAnsi="Times New Roman" w:cs="Times New Roman"/>
+                <w:sz w:val="24"/>
+                <w:szCs w:val="24"/>
+                <w:lang w:eastAsia="en-CA"/>
+              </w:rPr>
+            </w:pPr>
+            <w:r>
+              <w:rPr>
+                <w:rFonts w:ascii="Calibri" w:eastAsia="Times New Roman" w:hAnsi="Calibri" w:cs="Calibri"/>
+                <w:color w:val="000000"/>
+                <w:lang w:eastAsia="en-CA"/>
+              </w:rPr>
+              <w:t>18</w:t>
+            </w:r>
+          </w:p>
+        </w:tc>
+        <w:tc>
+          <w:tcPr>
+            <w:tcW w:w="0" w:type="auto"/>
+            <w:tcBorders>
+              <w:top w:val="single" w:sz="8" w:space="0" w:color="000000"/>
+              <w:left w:val="single" w:sz="8" w:space="0" w:color="000000"/>
+              <w:bottom w:val="single" w:sz="8" w:space="0" w:color="000000"/>
+              <w:right w:val="single" w:sz="8" w:space="0" w:color="000000"/>
+            </w:tcBorders>
+            <w:tcMar>
+              <w:top w:w="100" w:type="dxa"/>
+              <w:left w:w="100" w:type="dxa"/>
+              <w:bottom w:w="100" w:type="dxa"/>
+              <w:right w:w="100" w:type="dxa"/>
+            </w:tcMar>
+            <w:hideMark/>
+          </w:tcPr>
+          <w:p>
+            <w:pPr>
+              <w:spacing w:after="0" w:line="240" w:lineRule="auto"/>
+              <w:rPr>
+                <w:rFonts w:ascii="Times New Roman" w:eastAsia="Times New Roman" w:hAnsi="Times New Roman" w:cs="Times New Roman"/>
+                <w:sz w:val="24"/>
+                <w:szCs w:val="24"/>
+                <w:lang w:eastAsia="en-CA"/>
+              </w:rPr>
+            </w:pPr>
+          </w:p>
+        </w:tc>
+        <w:tc>
+          <w:tcPr>
+            <w:tcW w:w="0" w:type="auto"/>
+            <w:tcBorders>
+              <w:top w:val="single" w:sz="8" w:space="0" w:color="000000"/>
+              <w:left w:val="single" w:sz="8" w:space="0" w:color="000000"/>
+              <w:bottom w:val="single" w:sz="8" w:space="0" w:color="000000"/>
+              <w:right w:val="single" w:sz="8" w:space="0" w:color="000000"/>
+            </w:tcBorders>
+            <w:tcMar>
+              <w:top w:w="100" w:type="dxa"/>
+              <w:left w:w="100" w:type="dxa"/>
+              <w:bottom w:w="100" w:type="dxa"/>
+              <w:right w:w="100" w:type="dxa"/>
+            </w:tcMar>
+            <w:hideMark/>
+          </w:tcPr>
+          <w:p>
+            <w:pPr>
+              <w:spacing w:after="0" w:line="240" w:lineRule="auto"/>
+              <w:rPr>
+                <w:rFonts w:ascii="Times New Roman" w:eastAsia="Times New Roman" w:hAnsi="Times New Roman" w:cs="Times New Roman"/>
+                <w:sz w:val="24"/>
+                <w:szCs w:val="24"/>
+                <w:lang w:eastAsia="en-CA"/>
+              </w:rPr>
+            </w:pPr>
+          </w:p>
+        </w:tc>
+      </w:tr>
+    </w:tbl>
+    <w:p>
+      <w:pPr>
+        <w:spacing w:after="0" w:line="240" w:lineRule="auto"/>
+        <w:rPr>
+          <w:rFonts w:ascii="Times New Roman" w:eastAsia="Times New Roman" w:hAnsi="Times New Roman" w:cs="Times New Roman"/>
+          <w:sz w:val="24"/>
+          <w:szCs w:val="24"/>
+          <w:lang w:eastAsia="en-CA"/>
+        </w:rPr>
+      </w:pPr>
+      <w:r>
+        <w:rPr>
+          <w:rFonts w:ascii="Calibri" w:eastAsia="Times New Roman" w:hAnsi="Calibri" w:cs="Calibri"/>
+          <w:color w:val="000000"/>
+          <w:sz w:val="20"/>
+          <w:szCs w:val="20"/>
+          <w:lang w:eastAsia="en-CA"/>
+        </w:rPr>
+        <w:t>* Counts extracted from the CAS_04 PostgreSQL database=foundry04, schema=cas_04, table=</w:t>
+      </w:r>
+      <w:proofErr w:type="spellStart"/>
+      <w:r>
+        <w:rPr>
+          <w:rFonts w:ascii="Calibri" w:eastAsia="Times New Roman" w:hAnsi="Calibri" w:cs="Calibri"/>
+          <w:color w:val="000000"/>
+          <w:sz w:val="20"/>
+          <w:szCs w:val="20"/>
+          <w:lang w:eastAsia="en-CA"/>
+        </w:rPr>
+        <w:t>lyr</w:t>
+      </w:r>
+      <w:proofErr w:type="spellEnd"/>
+    </w:p>
+    <w:p/>
     <w:sectPr>
       <w:pgSz w:w="12240" w:h="15840"/>
       <w:pgMar w:top="1440" w:right="1440" w:bottom="1440" w:left="1440" w:header="720" w:footer="720" w:gutter="0"/>
@@ -5962,7 +8181,7 @@
 </file>
 
 <file path=word/numbering.xml><?xml version="1.0" encoding="utf-8"?>
-<w:numbering xmlns:wpc="http://schemas.microsoft.com/office/word/2010/wordprocessingCanvas" xmlns:cx="http://schemas.microsoft.com/office/drawing/2014/chartex" xmlns:cx1="http://schemas.microsoft.com/office/drawing/2015/9/8/chartex" xmlns:cx2="http://schemas.microsoft.com/office/drawing/2015/10/21/chartex" xmlns:cx3="http://schemas.microsoft.com/office/drawing/2016/5/9/chartex" xmlns:cx4="http://schemas.microsoft.com/office/drawing/2016/5/10/chartex" xmlns:cx5="http://schemas.microsoft.com/office/drawing/2016/5/11/chartex" xmlns:cx6="http://schemas.microsoft.com/office/drawing/2016/5/12/chartex" xmlns:cx7="http://schemas.microsoft.com/office/drawing/2016/5/13/chartex" xmlns:cx8="http://schemas.microsoft.com/office/drawing/2016/5/14/chartex" xmlns:mc="http://schemas.openxmlformats.org/markup-compatibility/2006" xmlns:aink="http://schemas.microsoft.com/office/drawing/2016/ink" xmlns:am3d="http://schemas.microsoft.com/office/drawing/2017/model3d" xmlns:o="urn:schemas-microsoft-com:office:office" xmlns:r="http://schemas.openxmlformats.org/officeDocument/2006/relationships" xmlns:m="http://schemas.openxmlformats.org/officeDocument/2006/math" xmlns:v="urn:schemas-microsoft-com:vml" xmlns:wp14="http://schemas.microsoft.com/office/word/2010/wordprocessingDrawing" xmlns:wp="http://schemas.openxmlformats.org/drawingml/2006/wordprocessingDrawing" xmlns:w10="urn:schemas-microsoft-com:office:word" xmlns:w="http://schemas.openxmlformats.org/wordprocessingml/2006/main" xmlns:w14="http://schemas.microsoft.com/office/word/2010/wordml" xmlns:w15="http://schemas.microsoft.com/office/word/2012/wordml" xmlns:w16cid="http://schemas.microsoft.com/office/word/2016/wordml/cid" xmlns:w16se="http://schemas.microsoft.com/office/word/2015/wordml/symex" xmlns:wpg="http://schemas.microsoft.com/office/word/2010/wordprocessingGroup" xmlns:wpi="http://schemas.microsoft.com/office/word/2010/wordprocessingInk" xmlns:wne="http://schemas.microsoft.com/office/word/2006/wordml" xmlns:wps="http://schemas.microsoft.com/office/word/2010/wordprocessingShape" mc:Ignorable="w14 w15 w16se w16cid wp14">
+<w:numbering xmlns:wpc="http://schemas.microsoft.com/office/word/2010/wordprocessingCanvas" xmlns:cx="http://schemas.microsoft.com/office/drawing/2014/chartex" xmlns:cx1="http://schemas.microsoft.com/office/drawing/2015/9/8/chartex" xmlns:mc="http://schemas.openxmlformats.org/markup-compatibility/2006" xmlns:o="urn:schemas-microsoft-com:office:office" xmlns:r="http://schemas.openxmlformats.org/officeDocument/2006/relationships" xmlns:m="http://schemas.openxmlformats.org/officeDocument/2006/math" xmlns:v="urn:schemas-microsoft-com:vml" xmlns:wp14="http://schemas.microsoft.com/office/word/2010/wordprocessingDrawing" xmlns:wp="http://schemas.openxmlformats.org/drawingml/2006/wordprocessingDrawing" xmlns:w10="urn:schemas-microsoft-com:office:word" xmlns:w="http://schemas.openxmlformats.org/wordprocessingml/2006/main" xmlns:w14="http://schemas.microsoft.com/office/word/2010/wordml" xmlns:w15="http://schemas.microsoft.com/office/word/2012/wordml" xmlns:w16se="http://schemas.microsoft.com/office/word/2015/wordml/symex" xmlns:wpg="http://schemas.microsoft.com/office/word/2010/wordprocessingGroup" xmlns:wpi="http://schemas.microsoft.com/office/word/2010/wordprocessingInk" xmlns:wne="http://schemas.microsoft.com/office/word/2006/wordml" xmlns:wps="http://schemas.microsoft.com/office/word/2010/wordprocessingShape" mc:Ignorable="w14 w15 w16se wp14">
   <w:abstractNum w:abstractNumId="0" w15:restartNumberingAfterBreak="0">
     <w:nsid w:val="1D7A06D5"/>
     <w:multiLevelType w:val="multilevel"/>
@@ -6423,7 +8642,7 @@
 </file>
 
 <file path=word/styles.xml><?xml version="1.0" encoding="utf-8"?>
-<w:styles xmlns:mc="http://schemas.openxmlformats.org/markup-compatibility/2006" xmlns:r="http://schemas.openxmlformats.org/officeDocument/2006/relationships" xmlns:w="http://schemas.openxmlformats.org/wordprocessingml/2006/main" xmlns:w14="http://schemas.microsoft.com/office/word/2010/wordml" xmlns:w15="http://schemas.microsoft.com/office/word/2012/wordml" xmlns:w16cid="http://schemas.microsoft.com/office/word/2016/wordml/cid" xmlns:w16se="http://schemas.microsoft.com/office/word/2015/wordml/symex" mc:Ignorable="w14 w15 w16se w16cid">
+<w:styles xmlns:mc="http://schemas.openxmlformats.org/markup-compatibility/2006" xmlns:r="http://schemas.openxmlformats.org/officeDocument/2006/relationships" xmlns:w="http://schemas.openxmlformats.org/wordprocessingml/2006/main" xmlns:w14="http://schemas.microsoft.com/office/word/2010/wordml" xmlns:w15="http://schemas.microsoft.com/office/word/2012/wordml" xmlns:w16se="http://schemas.microsoft.com/office/word/2015/wordml/symex" mc:Ignorable="w14 w15 w16se">
   <w:docDefaults>
     <w:rPrDefault>
       <w:rPr>
@@ -6439,7 +8658,7 @@
       </w:pPr>
     </w:pPrDefault>
   </w:docDefaults>
-  <w:latentStyles w:defLockedState="0" w:defUIPriority="99" w:defSemiHidden="0" w:defUnhideWhenUsed="0" w:defQFormat="0" w:count="375">
+  <w:latentStyles w:defLockedState="0" w:defUIPriority="99" w:defSemiHidden="0" w:defUnhideWhenUsed="0" w:defQFormat="0" w:count="371">
     <w:lsdException w:name="Normal" w:uiPriority="0" w:qFormat="1"/>
     <w:lsdException w:name="heading 1" w:uiPriority="9" w:qFormat="1"/>
     <w:lsdException w:name="heading 2" w:semiHidden="1" w:uiPriority="9" w:unhideWhenUsed="1" w:qFormat="1"/>
@@ -6811,22 +9030,18 @@
     <w:lsdException w:name="List Table 5 Dark Accent 6" w:uiPriority="50"/>
     <w:lsdException w:name="List Table 6 Colorful Accent 6" w:uiPriority="51"/>
     <w:lsdException w:name="List Table 7 Colorful Accent 6" w:uiPriority="52"/>
-    <w:lsdException w:name="Mention" w:semiHidden="1" w:unhideWhenUsed="1"/>
-    <w:lsdException w:name="Smart Hyperlink" w:semiHidden="1" w:unhideWhenUsed="1"/>
-    <w:lsdException w:name="Hashtag" w:semiHidden="1" w:unhideWhenUsed="1"/>
-    <w:lsdException w:name="Unresolved Mention" w:semiHidden="1" w:unhideWhenUsed="1"/>
   </w:latentStyles>
   <w:style w:type="paragraph" w:default="1" w:styleId="Normal">
     <w:name w:val="Normal"/>
     <w:qFormat/>
   </w:style>
-  <w:style w:type="character" w:default="1" w:styleId="DefaultParagraphFont">
+  <w:style w:type="character" w:default="1" w:styleId="Policepardfaut">
     <w:name w:val="Default Paragraph Font"/>
     <w:uiPriority w:val="1"/>
     <w:semiHidden/>
     <w:unhideWhenUsed/>
   </w:style>
-  <w:style w:type="table" w:default="1" w:styleId="TableNormal">
+  <w:style w:type="table" w:default="1" w:styleId="TableauNormal">
     <w:name w:val="Normal Table"/>
     <w:uiPriority w:val="99"/>
     <w:semiHidden/>
@@ -6841,7 +9056,7 @@
       </w:tblCellMar>
     </w:tblPr>
   </w:style>
-  <w:style w:type="numbering" w:default="1" w:styleId="NoList">
+  <w:style w:type="numbering" w:default="1" w:styleId="Aucuneliste">
     <w:name w:val="No List"/>
     <w:uiPriority w:val="99"/>
     <w:semiHidden/>

</xml_diff>